<commit_message>
Updated publishing of w2c.js.min
</commit_message>
<xml_diff>
--- a/client/public/Allele Case.docx
+++ b/client/public/Allele Case.docx
@@ -62,7 +62,7 @@
       <w:r>
         <w:rPr/>
         <w:drawing>
-          <wp:anchor behindDoc="0" distT="0" distB="0" distL="0" distR="0" simplePos="0" locked="0" layoutInCell="1" allowOverlap="1" relativeHeight="3">
+          <wp:anchor behindDoc="0" distT="0" distB="0" distL="0" distR="0" simplePos="0" locked="0" layoutInCell="1" allowOverlap="1" relativeHeight="2">
             <wp:simplePos x="0" y="0"/>
             <wp:positionH relativeFrom="column">
               <wp:align>center</wp:align>
@@ -151,10 +151,13 @@
         <w:tblLook w:noVBand="1" w:val="04a0" w:noHBand="0" w:lastColumn="0" w:firstColumn="1" w:lastRow="0" w:firstRow="1"/>
       </w:tblPr>
       <w:tblGrid>
-        <w:gridCol w:w="1564"/>
-        <w:gridCol w:w="1564"/>
-        <w:gridCol w:w="1039"/>
-        <w:gridCol w:w="1260"/>
+        <w:gridCol w:w="1563"/>
+        <w:gridCol w:w="1563"/>
+        <w:gridCol w:w="2"/>
+        <w:gridCol w:w="1037"/>
+        <w:gridCol w:w="2"/>
+        <w:gridCol w:w="1258"/>
+        <w:gridCol w:w="2"/>
         <w:gridCol w:w="1351"/>
       </w:tblGrid>
       <w:tr>
@@ -163,7 +166,7 @@
         </w:trPr>
         <w:tc>
           <w:tcPr>
-            <w:tcW w:w="1564" w:type="dxa"/>
+            <w:tcW w:w="1563" w:type="dxa"/>
             <w:tcBorders/>
             <w:shd w:fill="auto" w:val="clear"/>
           </w:tcPr>
@@ -181,7 +184,7 @@
         </w:tc>
         <w:tc>
           <w:tcPr>
-            <w:tcW w:w="1564" w:type="dxa"/>
+            <w:tcW w:w="1563" w:type="dxa"/>
             <w:tcBorders/>
             <w:shd w:fill="auto" w:val="clear"/>
           </w:tcPr>
@@ -201,6 +204,7 @@
         <w:tc>
           <w:tcPr>
             <w:tcW w:w="1039" w:type="dxa"/>
+            <w:gridSpan w:val="2"/>
             <w:tcBorders/>
             <w:shd w:fill="auto" w:val="clear"/>
           </w:tcPr>
@@ -219,6 +223,7 @@
         <w:tc>
           <w:tcPr>
             <w:tcW w:w="1260" w:type="dxa"/>
+            <w:gridSpan w:val="2"/>
             <w:tcBorders/>
             <w:shd w:fill="auto" w:val="clear"/>
           </w:tcPr>
@@ -236,7 +241,8 @@
         </w:tc>
         <w:tc>
           <w:tcPr>
-            <w:tcW w:w="1351" w:type="dxa"/>
+            <w:tcW w:w="1353" w:type="dxa"/>
+            <w:gridSpan w:val="2"/>
             <w:tcBorders/>
             <w:shd w:fill="auto" w:val="clear"/>
           </w:tcPr>
@@ -259,7 +265,7 @@
         </w:trPr>
         <w:tc>
           <w:tcPr>
-            <w:tcW w:w="1564" w:type="dxa"/>
+            <w:tcW w:w="1563" w:type="dxa"/>
             <w:vMerge w:val="restart"/>
             <w:tcBorders/>
             <w:shd w:fill="auto" w:val="clear"/>
@@ -289,7 +295,7 @@
         </w:tc>
         <w:tc>
           <w:tcPr>
-            <w:tcW w:w="1564" w:type="dxa"/>
+            <w:tcW w:w="1563" w:type="dxa"/>
             <w:tcBorders/>
             <w:shd w:fill="auto" w:val="clear"/>
           </w:tcPr>
@@ -308,6 +314,7 @@
         <w:tc>
           <w:tcPr>
             <w:tcW w:w="1039" w:type="dxa"/>
+            <w:gridSpan w:val="2"/>
             <w:tcBorders/>
             <w:shd w:fill="auto" w:val="clear"/>
           </w:tcPr>
@@ -326,6 +333,7 @@
         <w:tc>
           <w:tcPr>
             <w:tcW w:w="1260" w:type="dxa"/>
+            <w:gridSpan w:val="2"/>
             <w:tcBorders/>
             <w:shd w:fill="auto" w:val="clear"/>
           </w:tcPr>
@@ -343,7 +351,8 @@
         </w:tc>
         <w:tc>
           <w:tcPr>
-            <w:tcW w:w="1351" w:type="dxa"/>
+            <w:tcW w:w="1353" w:type="dxa"/>
+            <w:gridSpan w:val="2"/>
             <w:tcBorders/>
             <w:shd w:fill="auto" w:val="clear"/>
           </w:tcPr>
@@ -366,7 +375,7 @@
         </w:trPr>
         <w:tc>
           <w:tcPr>
-            <w:tcW w:w="1564" w:type="dxa"/>
+            <w:tcW w:w="1563" w:type="dxa"/>
             <w:vMerge w:val="continue"/>
             <w:tcBorders/>
             <w:shd w:fill="auto" w:val="clear"/>
@@ -384,7 +393,7 @@
         </w:tc>
         <w:tc>
           <w:tcPr>
-            <w:tcW w:w="1564" w:type="dxa"/>
+            <w:tcW w:w="1563" w:type="dxa"/>
             <w:tcBorders/>
             <w:shd w:fill="auto" w:val="clear"/>
           </w:tcPr>
@@ -403,6 +412,7 @@
         <w:tc>
           <w:tcPr>
             <w:tcW w:w="1039" w:type="dxa"/>
+            <w:gridSpan w:val="2"/>
             <w:tcBorders/>
             <w:shd w:fill="auto" w:val="clear"/>
           </w:tcPr>
@@ -421,6 +431,7 @@
         <w:tc>
           <w:tcPr>
             <w:tcW w:w="1260" w:type="dxa"/>
+            <w:gridSpan w:val="2"/>
             <w:tcBorders/>
             <w:shd w:fill="auto" w:val="clear"/>
           </w:tcPr>
@@ -438,7 +449,8 @@
         </w:tc>
         <w:tc>
           <w:tcPr>
-            <w:tcW w:w="1351" w:type="dxa"/>
+            <w:tcW w:w="1353" w:type="dxa"/>
+            <w:gridSpan w:val="2"/>
             <w:tcBorders/>
             <w:shd w:fill="auto" w:val="clear"/>
           </w:tcPr>
@@ -461,7 +473,7 @@
         </w:trPr>
         <w:tc>
           <w:tcPr>
-            <w:tcW w:w="1564" w:type="dxa"/>
+            <w:tcW w:w="1563" w:type="dxa"/>
             <w:tcBorders/>
             <w:shd w:fill="auto" w:val="clear"/>
           </w:tcPr>
@@ -479,7 +491,7 @@
         </w:tc>
         <w:tc>
           <w:tcPr>
-            <w:tcW w:w="1564" w:type="dxa"/>
+            <w:tcW w:w="1563" w:type="dxa"/>
             <w:tcBorders/>
             <w:shd w:fill="auto" w:val="clear"/>
           </w:tcPr>
@@ -498,6 +510,7 @@
         <w:tc>
           <w:tcPr>
             <w:tcW w:w="1039" w:type="dxa"/>
+            <w:gridSpan w:val="2"/>
             <w:tcBorders/>
             <w:shd w:fill="auto" w:val="clear"/>
           </w:tcPr>
@@ -516,6 +529,7 @@
         <w:tc>
           <w:tcPr>
             <w:tcW w:w="1260" w:type="dxa"/>
+            <w:gridSpan w:val="2"/>
             <w:tcBorders/>
             <w:shd w:fill="auto" w:val="clear"/>
           </w:tcPr>
@@ -533,7 +547,8 @@
         </w:tc>
         <w:tc>
           <w:tcPr>
-            <w:tcW w:w="1351" w:type="dxa"/>
+            <w:tcW w:w="1353" w:type="dxa"/>
+            <w:gridSpan w:val="2"/>
             <w:tcBorders/>
             <w:shd w:fill="auto" w:val="clear"/>
           </w:tcPr>
@@ -557,6 +572,25 @@
         <w:tc>
           <w:tcPr>
             <w:tcW w:w="3128" w:type="dxa"/>
+            <w:gridSpan w:val="3"/>
+            <w:tcBorders/>
+            <w:shd w:fill="auto" w:val="clear"/>
+          </w:tcPr>
+          <w:p>
+            <w:pPr>
+              <w:pStyle w:val="Normal"/>
+              <w:spacing w:lineRule="auto" w:line="240" w:before="0" w:after="0"/>
+              <w:rPr/>
+            </w:pPr>
+            <w:r>
+              <w:rPr/>
+              <w:t>c</w:t>
+            </w:r>
+          </w:p>
+        </w:tc>
+        <w:tc>
+          <w:tcPr>
+            <w:tcW w:w="1039" w:type="dxa"/>
             <w:gridSpan w:val="2"/>
             <w:tcBorders/>
             <w:shd w:fill="auto" w:val="clear"/>
@@ -575,25 +609,8 @@
         </w:tc>
         <w:tc>
           <w:tcPr>
-            <w:tcW w:w="1039" w:type="dxa"/>
-            <w:tcBorders/>
-            <w:shd w:fill="auto" w:val="clear"/>
-          </w:tcPr>
-          <w:p>
-            <w:pPr>
-              <w:pStyle w:val="Normal"/>
-              <w:spacing w:lineRule="auto" w:line="240" w:before="0" w:after="0"/>
-              <w:rPr/>
-            </w:pPr>
-            <w:r>
-              <w:rPr/>
-              <w:t>c</w:t>
-            </w:r>
-          </w:p>
-        </w:tc>
-        <w:tc>
-          <w:tcPr>
             <w:tcW w:w="1260" w:type="dxa"/>
+            <w:gridSpan w:val="2"/>
             <w:tcBorders/>
             <w:shd w:fill="auto" w:val="clear"/>
           </w:tcPr>
@@ -634,7 +651,7 @@
         </w:trPr>
         <w:tc>
           <w:tcPr>
-            <w:tcW w:w="1564" w:type="dxa"/>
+            <w:tcW w:w="1563" w:type="dxa"/>
             <w:tcBorders/>
             <w:shd w:fill="auto" w:val="clear"/>
           </w:tcPr>
@@ -652,7 +669,7 @@
         </w:tc>
         <w:tc>
           <w:tcPr>
-            <w:tcW w:w="1564" w:type="dxa"/>
+            <w:tcW w:w="1563" w:type="dxa"/>
             <w:tcBorders/>
             <w:shd w:fill="auto" w:val="clear"/>
           </w:tcPr>
@@ -671,6 +688,7 @@
         <w:tc>
           <w:tcPr>
             <w:tcW w:w="1039" w:type="dxa"/>
+            <w:gridSpan w:val="2"/>
             <w:tcBorders/>
             <w:shd w:fill="auto" w:val="clear"/>
           </w:tcPr>
@@ -689,6 +707,7 @@
         <w:tc>
           <w:tcPr>
             <w:tcW w:w="1260" w:type="dxa"/>
+            <w:gridSpan w:val="2"/>
             <w:tcBorders/>
             <w:shd w:fill="auto" w:val="clear"/>
           </w:tcPr>
@@ -706,7 +725,8 @@
         </w:tc>
         <w:tc>
           <w:tcPr>
-            <w:tcW w:w="1351" w:type="dxa"/>
+            <w:tcW w:w="1353" w:type="dxa"/>
+            <w:gridSpan w:val="2"/>
             <w:tcBorders/>
             <w:shd w:fill="auto" w:val="clear"/>
           </w:tcPr>
@@ -729,7 +749,7 @@
         </w:trPr>
         <w:tc>
           <w:tcPr>
-            <w:tcW w:w="1564" w:type="dxa"/>
+            <w:tcW w:w="1563" w:type="dxa"/>
             <w:tcBorders/>
             <w:shd w:fill="auto" w:val="clear"/>
           </w:tcPr>
@@ -747,7 +767,7 @@
         </w:tc>
         <w:tc>
           <w:tcPr>
-            <w:tcW w:w="1564" w:type="dxa"/>
+            <w:tcW w:w="1563" w:type="dxa"/>
             <w:tcBorders/>
             <w:shd w:fill="auto" w:val="clear"/>
           </w:tcPr>
@@ -766,6 +786,7 @@
         <w:tc>
           <w:tcPr>
             <w:tcW w:w="1039" w:type="dxa"/>
+            <w:gridSpan w:val="2"/>
             <w:tcBorders/>
             <w:shd w:fill="auto" w:val="clear"/>
           </w:tcPr>
@@ -784,6 +805,7 @@
         <w:tc>
           <w:tcPr>
             <w:tcW w:w="1260" w:type="dxa"/>
+            <w:gridSpan w:val="2"/>
             <w:tcBorders/>
             <w:shd w:fill="auto" w:val="clear"/>
           </w:tcPr>
@@ -801,7 +823,8 @@
         </w:tc>
         <w:tc>
           <w:tcPr>
-            <w:tcW w:w="1351" w:type="dxa"/>
+            <w:tcW w:w="1353" w:type="dxa"/>
+            <w:gridSpan w:val="2"/>
             <w:tcBorders/>
             <w:shd w:fill="auto" w:val="clear"/>
           </w:tcPr>
@@ -824,7 +847,7 @@
         </w:trPr>
         <w:tc>
           <w:tcPr>
-            <w:tcW w:w="1564" w:type="dxa"/>
+            <w:tcW w:w="1563" w:type="dxa"/>
             <w:tcBorders/>
             <w:shd w:fill="auto" w:val="clear"/>
           </w:tcPr>
@@ -842,7 +865,7 @@
         </w:tc>
         <w:tc>
           <w:tcPr>
-            <w:tcW w:w="1564" w:type="dxa"/>
+            <w:tcW w:w="1563" w:type="dxa"/>
             <w:tcBorders/>
             <w:shd w:fill="auto" w:val="clear"/>
           </w:tcPr>
@@ -861,6 +884,7 @@
         <w:tc>
           <w:tcPr>
             <w:tcW w:w="1039" w:type="dxa"/>
+            <w:gridSpan w:val="2"/>
             <w:tcBorders/>
             <w:shd w:fill="auto" w:val="clear"/>
           </w:tcPr>
@@ -879,6 +903,7 @@
         <w:tc>
           <w:tcPr>
             <w:tcW w:w="1260" w:type="dxa"/>
+            <w:gridSpan w:val="2"/>
             <w:tcBorders/>
             <w:shd w:fill="auto" w:val="clear"/>
           </w:tcPr>
@@ -896,7 +921,8 @@
         </w:tc>
         <w:tc>
           <w:tcPr>
-            <w:tcW w:w="1351" w:type="dxa"/>
+            <w:tcW w:w="1353" w:type="dxa"/>
+            <w:gridSpan w:val="2"/>
             <w:tcBorders/>
             <w:shd w:fill="auto" w:val="clear"/>
           </w:tcPr>
@@ -1141,9 +1167,19 @@
     <w:p>
       <w:pPr>
         <w:pStyle w:val="Normal"/>
-        <w:rPr>
-          <w:rFonts w:cs="Arial" w:cstheme="majorHAnsi"/>
-        </w:rPr>
+        <w:rPr/>
+      </w:pPr>
+      <w:r>
+        <w:rPr/>
+      </w:r>
+      <w:r>
+        <w:br w:type="page"/>
+      </w:r>
+    </w:p>
+    <w:p>
+      <w:pPr>
+        <w:pStyle w:val="Normal"/>
+        <w:rPr/>
       </w:pPr>
       <w:r>
         <w:rPr/>
@@ -1159,6 +1195,20 @@
     <w:p>
       <w:pPr>
         <w:pStyle w:val="Normal"/>
+        <w:rPr>
+          <w:rFonts w:cs="Arial" w:cstheme="majorHAnsi"/>
+        </w:rPr>
+      </w:pPr>
+      <w:r>
+        <w:rPr>
+          <w:rFonts w:cs="Arial" w:cstheme="majorHAnsi"/>
+        </w:rPr>
+      </w:r>
+    </w:p>
+    <w:p>
+      <w:pPr>
+        <w:pStyle w:val="Normal"/>
+        <w:pageBreakBefore w:val="false"/>
         <w:rPr>
           <w:rFonts w:cs="Arial" w:cstheme="majorHAnsi"/>
         </w:rPr>
@@ -1470,6 +1520,135 @@
         <w:rPr>
           <w:rFonts w:cs="Arial" w:cstheme="majorHAnsi"/>
         </w:rPr>
+        <w:drawing>
+          <wp:anchor behindDoc="0" distT="0" distB="0" distL="0" distR="0" simplePos="0" locked="0" layoutInCell="1" allowOverlap="1" relativeHeight="3">
+            <wp:simplePos x="0" y="0"/>
+            <wp:positionH relativeFrom="column">
+              <wp:align>center</wp:align>
+            </wp:positionH>
+            <wp:positionV relativeFrom="paragraph">
+              <wp:posOffset>635</wp:posOffset>
+            </wp:positionV>
+            <wp:extent cx="1628140" cy="466725"/>
+            <wp:effectExtent l="0" t="0" r="0" b="0"/>
+            <wp:wrapSquare wrapText="largest"/>
+            <wp:docPr id="3" name="Image2" descr=""/>
+            <wp:cNvGraphicFramePr>
+              <a:graphicFrameLocks xmlns:a="http://schemas.openxmlformats.org/drawingml/2006/main" noChangeAspect="1"/>
+            </wp:cNvGraphicFramePr>
+            <a:graphic xmlns:a="http://schemas.openxmlformats.org/drawingml/2006/main">
+              <a:graphicData uri="http://schemas.openxmlformats.org/drawingml/2006/picture">
+                <pic:pic xmlns:pic="http://schemas.openxmlformats.org/drawingml/2006/picture">
+                  <pic:nvPicPr>
+                    <pic:cNvPr id="3" name="Image2" descr=""/>
+                    <pic:cNvPicPr>
+                      <a:picLocks noChangeAspect="1" noChangeArrowheads="1"/>
+                    </pic:cNvPicPr>
+                  </pic:nvPicPr>
+                  <pic:blipFill>
+                    <a:blip r:embed="rId4"/>
+                    <a:stretch>
+                      <a:fillRect/>
+                    </a:stretch>
+                  </pic:blipFill>
+                  <pic:spPr bwMode="auto">
+                    <a:xfrm>
+                      <a:off x="0" y="0"/>
+                      <a:ext cx="1628140" cy="466725"/>
+                    </a:xfrm>
+                    <a:prstGeom prst="rect">
+                      <a:avLst/>
+                    </a:prstGeom>
+                  </pic:spPr>
+                </pic:pic>
+              </a:graphicData>
+            </a:graphic>
+          </wp:anchor>
+        </w:drawing>
+      </w:r>
+    </w:p>
+    <w:p>
+      <w:pPr>
+        <w:pStyle w:val="Normal"/>
+        <w:rPr>
+          <w:rFonts w:cs="Arial" w:cstheme="majorHAnsi"/>
+        </w:rPr>
+      </w:pPr>
+      <w:r>
+        <w:rPr>
+          <w:rFonts w:cs="Arial" w:cstheme="majorHAnsi"/>
+        </w:rPr>
+      </w:r>
+    </w:p>
+    <w:p>
+      <w:pPr>
+        <w:pStyle w:val="Normal"/>
+        <w:rPr>
+          <w:rFonts w:cs="Arial" w:cstheme="majorHAnsi"/>
+        </w:rPr>
+      </w:pPr>
+      <w:r>
+        <w:rPr>
+          <w:rFonts w:cs="Arial" w:cstheme="majorHAnsi"/>
+        </w:rPr>
+      </w:r>
+    </w:p>
+    <w:p>
+      <w:pPr>
+        <w:pStyle w:val="Normal"/>
+        <w:rPr>
+          <w:rFonts w:cs="Arial" w:cstheme="majorHAnsi"/>
+        </w:rPr>
+      </w:pPr>
+      <w:r>
+        <w:rPr>
+          <w:rFonts w:cs="Arial" w:cstheme="majorHAnsi"/>
+        </w:rPr>
+        <w:drawing>
+          <wp:anchor behindDoc="0" distT="0" distB="0" distL="0" distR="0" simplePos="0" locked="0" layoutInCell="1" allowOverlap="1" relativeHeight="4">
+            <wp:simplePos x="0" y="0"/>
+            <wp:positionH relativeFrom="column">
+              <wp:align>center</wp:align>
+            </wp:positionH>
+            <wp:positionV relativeFrom="paragraph">
+              <wp:posOffset>635</wp:posOffset>
+            </wp:positionV>
+            <wp:extent cx="638175" cy="428625"/>
+            <wp:effectExtent l="0" t="0" r="0" b="0"/>
+            <wp:wrapSquare wrapText="largest"/>
+            <wp:docPr id="4" name="Image3" descr=""/>
+            <wp:cNvGraphicFramePr>
+              <a:graphicFrameLocks xmlns:a="http://schemas.openxmlformats.org/drawingml/2006/main" noChangeAspect="1"/>
+            </wp:cNvGraphicFramePr>
+            <a:graphic xmlns:a="http://schemas.openxmlformats.org/drawingml/2006/main">
+              <a:graphicData uri="http://schemas.openxmlformats.org/drawingml/2006/picture">
+                <pic:pic xmlns:pic="http://schemas.openxmlformats.org/drawingml/2006/picture">
+                  <pic:nvPicPr>
+                    <pic:cNvPr id="4" name="Image3" descr=""/>
+                    <pic:cNvPicPr>
+                      <a:picLocks noChangeAspect="1" noChangeArrowheads="1"/>
+                    </pic:cNvPicPr>
+                  </pic:nvPicPr>
+                  <pic:blipFill>
+                    <a:blip r:embed="rId5"/>
+                    <a:stretch>
+                      <a:fillRect/>
+                    </a:stretch>
+                  </pic:blipFill>
+                  <pic:spPr bwMode="auto">
+                    <a:xfrm>
+                      <a:off x="0" y="0"/>
+                      <a:ext cx="638175" cy="428625"/>
+                    </a:xfrm>
+                    <a:prstGeom prst="rect">
+                      <a:avLst/>
+                    </a:prstGeom>
+                  </pic:spPr>
+                </pic:pic>
+              </a:graphicData>
+            </a:graphic>
+          </wp:anchor>
+        </w:drawing>
       </w:r>
       <w:r>
         <w:br w:type="page"/>
@@ -2503,15 +2682,8 @@
 <w:numbering xmlns:w="http://schemas.openxmlformats.org/wordprocessingml/2006/main" xmlns:o="urn:schemas-microsoft-com:office:office" xmlns:r="http://schemas.openxmlformats.org/officeDocument/2006/relationships" xmlns:v="urn:schemas-microsoft-com:vml">
   <w:numPicBullet w:numPicBulletId="0">
     <w:pict>
-      <v:shape style="width:5.55pt;height:6.4pt" o:bullet="t">
+      <v:shape style="width:1.8pt;height:2.1pt" o:bullet="t">
         <v:imagedata r:id="rId1" o:title=""/>
-      </v:shape>
-    </w:pict>
-  </w:numPicBullet>
-  <w:numPicBullet w:numPicBulletId="1">
-    <w:pict>
-      <v:shape style="width:6pt;height:6pt" o:bullet="t">
-        <v:imagedata r:id="rId2" o:title=""/>
       </v:shape>
     </w:pict>
   </w:numPicBullet>
@@ -2534,6 +2706,7 @@
         <w:strike w:val="false"/>
         <w:vertAlign w:val="baseline"/>
         <w:position w:val="0"/>
+        <w:sz w:val="20"/>
         <w:sz w:val="20"/>
         <w:spacing w:val="0"/>
         <w:i w:val="false"/>
@@ -2548,6 +2721,7 @@
         <w:emboss w:val="false"/>
         <w:imprint w:val="false"/>
         <w:vanish w:val="false"/>
+        <w:rFonts w:cs="Symbol"/>
         <w:color w:val="auto"/>
       </w:rPr>
     </w:lvl>
@@ -2574,6 +2748,7 @@
       </w:pPr>
       <w:rPr>
         <w:rFonts w:ascii="Wingdings" w:hAnsi="Wingdings" w:cs="Wingdings" w:hint="default"/>
+        <w:rFonts w:cs="Wingdings"/>
       </w:rPr>
     </w:lvl>
     <w:lvl w:ilvl="3">
@@ -2586,6 +2761,7 @@
       </w:pPr>
       <w:rPr>
         <w:rFonts w:ascii="Symbol" w:hAnsi="Symbol" w:cs="Symbol" w:hint="default"/>
+        <w:rFonts w:cs="Symbol"/>
       </w:rPr>
     </w:lvl>
     <w:lvl w:ilvl="4">
@@ -2611,6 +2787,7 @@
       </w:pPr>
       <w:rPr>
         <w:rFonts w:ascii="Wingdings" w:hAnsi="Wingdings" w:cs="Wingdings" w:hint="default"/>
+        <w:rFonts w:cs="Wingdings"/>
       </w:rPr>
     </w:lvl>
     <w:lvl w:ilvl="6">
@@ -2623,6 +2800,7 @@
       </w:pPr>
       <w:rPr>
         <w:rFonts w:ascii="Symbol" w:hAnsi="Symbol" w:cs="Symbol" w:hint="default"/>
+        <w:rFonts w:cs="Symbol"/>
       </w:rPr>
     </w:lvl>
     <w:lvl w:ilvl="7">
@@ -2648,6 +2826,7 @@
       </w:pPr>
       <w:rPr>
         <w:rFonts w:ascii="Wingdings" w:hAnsi="Wingdings" w:cs="Wingdings" w:hint="default"/>
+        <w:rFonts w:cs="Wingdings"/>
       </w:rPr>
     </w:lvl>
   </w:abstractNum>
@@ -2745,6 +2924,7 @@
       </w:pPr>
       <w:rPr>
         <w:rFonts w:ascii="Symbol" w:hAnsi="Symbol" w:cs="Symbol" w:hint="default"/>
+        <w:rFonts w:cs="Symbol"/>
       </w:rPr>
     </w:lvl>
     <w:lvl w:ilvl="1">
@@ -2770,6 +2950,7 @@
       </w:pPr>
       <w:rPr>
         <w:rFonts w:ascii="Wingdings" w:hAnsi="Wingdings" w:cs="Wingdings" w:hint="default"/>
+        <w:rFonts w:cs="Wingdings"/>
       </w:rPr>
     </w:lvl>
     <w:lvl w:ilvl="3">
@@ -2782,6 +2963,7 @@
       </w:pPr>
       <w:rPr>
         <w:rFonts w:ascii="Symbol" w:hAnsi="Symbol" w:cs="Symbol" w:hint="default"/>
+        <w:rFonts w:cs="Symbol"/>
       </w:rPr>
     </w:lvl>
     <w:lvl w:ilvl="4">
@@ -2807,6 +2989,7 @@
       </w:pPr>
       <w:rPr>
         <w:rFonts w:ascii="Wingdings" w:hAnsi="Wingdings" w:cs="Wingdings" w:hint="default"/>
+        <w:rFonts w:cs="Wingdings"/>
       </w:rPr>
     </w:lvl>
     <w:lvl w:ilvl="6">
@@ -2819,6 +3002,7 @@
       </w:pPr>
       <w:rPr>
         <w:rFonts w:ascii="Symbol" w:hAnsi="Symbol" w:cs="Symbol" w:hint="default"/>
+        <w:rFonts w:cs="Symbol"/>
       </w:rPr>
     </w:lvl>
     <w:lvl w:ilvl="7">
@@ -2844,6 +3028,7 @@
       </w:pPr>
       <w:rPr>
         <w:rFonts w:ascii="Wingdings" w:hAnsi="Wingdings" w:cs="Wingdings" w:hint="default"/>
+        <w:rFonts w:cs="Wingdings"/>
       </w:rPr>
     </w:lvl>
   </w:abstractNum>
@@ -2858,6 +3043,7 @@
       </w:pPr>
       <w:rPr>
         <w:rFonts w:ascii="Wingdings" w:hAnsi="Wingdings" w:cs="Wingdings" w:hint="default"/>
+        <w:rFonts w:cs="Wingdings"/>
         <w:color w:val="auto"/>
       </w:rPr>
     </w:lvl>
@@ -2884,6 +3070,7 @@
       </w:pPr>
       <w:rPr>
         <w:rFonts w:ascii="Wingdings" w:hAnsi="Wingdings" w:cs="Wingdings" w:hint="default"/>
+        <w:rFonts w:cs="Wingdings"/>
       </w:rPr>
     </w:lvl>
     <w:lvl w:ilvl="3">
@@ -2896,6 +3083,7 @@
       </w:pPr>
       <w:rPr>
         <w:rFonts w:ascii="Symbol" w:hAnsi="Symbol" w:cs="Symbol" w:hint="default"/>
+        <w:rFonts w:cs="Symbol"/>
       </w:rPr>
     </w:lvl>
     <w:lvl w:ilvl="4">
@@ -2921,6 +3109,7 @@
       </w:pPr>
       <w:rPr>
         <w:rFonts w:ascii="Wingdings" w:hAnsi="Wingdings" w:cs="Wingdings" w:hint="default"/>
+        <w:rFonts w:cs="Wingdings"/>
       </w:rPr>
     </w:lvl>
     <w:lvl w:ilvl="6">
@@ -2933,6 +3122,7 @@
       </w:pPr>
       <w:rPr>
         <w:rFonts w:ascii="Symbol" w:hAnsi="Symbol" w:cs="Symbol" w:hint="default"/>
+        <w:rFonts w:cs="Symbol"/>
       </w:rPr>
     </w:lvl>
     <w:lvl w:ilvl="7">
@@ -2958,6 +3148,7 @@
       </w:pPr>
       <w:rPr>
         <w:rFonts w:ascii="Wingdings" w:hAnsi="Wingdings" w:cs="Wingdings" w:hint="default"/>
+        <w:rFonts w:cs="Wingdings"/>
       </w:rPr>
     </w:lvl>
   </w:abstractNum>
@@ -2972,6 +3163,7 @@
       </w:pPr>
       <w:rPr>
         <w:rFonts w:ascii="Wingdings" w:hAnsi="Wingdings" w:cs="Wingdings" w:hint="default"/>
+        <w:rFonts w:cs="Wingdings"/>
       </w:rPr>
     </w:lvl>
     <w:lvl w:ilvl="1">
@@ -2997,6 +3189,7 @@
       </w:pPr>
       <w:rPr>
         <w:rFonts w:ascii="Wingdings" w:hAnsi="Wingdings" w:cs="Wingdings" w:hint="default"/>
+        <w:rFonts w:cs="Wingdings"/>
       </w:rPr>
     </w:lvl>
     <w:lvl w:ilvl="3">
@@ -3009,6 +3202,7 @@
       </w:pPr>
       <w:rPr>
         <w:rFonts w:ascii="Symbol" w:hAnsi="Symbol" w:cs="Symbol" w:hint="default"/>
+        <w:rFonts w:cs="Symbol"/>
       </w:rPr>
     </w:lvl>
     <w:lvl w:ilvl="4">
@@ -3034,6 +3228,7 @@
       </w:pPr>
       <w:rPr>
         <w:rFonts w:ascii="Wingdings" w:hAnsi="Wingdings" w:cs="Wingdings" w:hint="default"/>
+        <w:rFonts w:cs="Wingdings"/>
       </w:rPr>
     </w:lvl>
     <w:lvl w:ilvl="6">
@@ -3046,6 +3241,7 @@
       </w:pPr>
       <w:rPr>
         <w:rFonts w:ascii="Symbol" w:hAnsi="Symbol" w:cs="Symbol" w:hint="default"/>
+        <w:rFonts w:cs="Symbol"/>
       </w:rPr>
     </w:lvl>
     <w:lvl w:ilvl="7">
@@ -3071,6 +3267,7 @@
       </w:pPr>
       <w:rPr>
         <w:rFonts w:ascii="Wingdings" w:hAnsi="Wingdings" w:cs="Wingdings" w:hint="default"/>
+        <w:rFonts w:cs="Wingdings"/>
       </w:rPr>
     </w:lvl>
   </w:abstractNum>
@@ -4143,6 +4340,7 @@
       <w:kern w:val="0"/>
       <w:position w:val="0"/>
       <w:sz w:val="20"/>
+      <w:sz w:val="20"/>
       <w:u w:val="none"/>
       <w:effect w:val="none"/>
       <w:vertAlign w:val="baseline"/>
@@ -4315,6 +4513,558 @@
     <w:qFormat/>
     <w:rPr>
       <w:rFonts w:cs="Courier New"/>
+    </w:rPr>
+  </w:style>
+  <w:style w:type="character" w:styleId="ListLabel26">
+    <w:name w:val="ListLabel 26"/>
+    <w:qFormat/>
+    <w:rPr>
+      <w:rFonts w:cs="Symbol"/>
+      <w:b w:val="false"/>
+      <w:bCs w:val="false"/>
+      <w:i w:val="false"/>
+      <w:iCs w:val="false"/>
+      <w:caps w:val="false"/>
+      <w:smallCaps w:val="false"/>
+      <w:strike w:val="false"/>
+      <w:dstrike w:val="false"/>
+      <w:outline w:val="false"/>
+      <w:shadow w:val="false"/>
+      <w:emboss w:val="false"/>
+      <w:imprint w:val="false"/>
+      <w:vanish w:val="false"/>
+      <w:color w:val="auto"/>
+      <w:spacing w:val="0"/>
+      <w:kern w:val="0"/>
+      <w:position w:val="0"/>
+      <w:sz w:val="20"/>
+      <w:sz w:val="20"/>
+      <w:u w:val="none"/>
+      <w:effect w:val="none"/>
+      <w:vertAlign w:val="baseline"/>
+      <w:em w:val="none"/>
+    </w:rPr>
+  </w:style>
+  <w:style w:type="character" w:styleId="ListLabel27">
+    <w:name w:val="ListLabel 27"/>
+    <w:qFormat/>
+    <w:rPr>
+      <w:rFonts w:cs="Courier New"/>
+    </w:rPr>
+  </w:style>
+  <w:style w:type="character" w:styleId="ListLabel28">
+    <w:name w:val="ListLabel 28"/>
+    <w:qFormat/>
+    <w:rPr>
+      <w:rFonts w:cs="Wingdings"/>
+    </w:rPr>
+  </w:style>
+  <w:style w:type="character" w:styleId="ListLabel29">
+    <w:name w:val="ListLabel 29"/>
+    <w:qFormat/>
+    <w:rPr>
+      <w:rFonts w:cs="Symbol"/>
+    </w:rPr>
+  </w:style>
+  <w:style w:type="character" w:styleId="ListLabel30">
+    <w:name w:val="ListLabel 30"/>
+    <w:qFormat/>
+    <w:rPr>
+      <w:rFonts w:cs="Courier New"/>
+    </w:rPr>
+  </w:style>
+  <w:style w:type="character" w:styleId="ListLabel31">
+    <w:name w:val="ListLabel 31"/>
+    <w:qFormat/>
+    <w:rPr>
+      <w:rFonts w:cs="Wingdings"/>
+    </w:rPr>
+  </w:style>
+  <w:style w:type="character" w:styleId="ListLabel32">
+    <w:name w:val="ListLabel 32"/>
+    <w:qFormat/>
+    <w:rPr>
+      <w:rFonts w:cs="Symbol"/>
+    </w:rPr>
+  </w:style>
+  <w:style w:type="character" w:styleId="ListLabel33">
+    <w:name w:val="ListLabel 33"/>
+    <w:qFormat/>
+    <w:rPr>
+      <w:rFonts w:cs="Courier New"/>
+    </w:rPr>
+  </w:style>
+  <w:style w:type="character" w:styleId="ListLabel34">
+    <w:name w:val="ListLabel 34"/>
+    <w:qFormat/>
+    <w:rPr>
+      <w:rFonts w:cs="Wingdings"/>
+    </w:rPr>
+  </w:style>
+  <w:style w:type="character" w:styleId="ListLabel35">
+    <w:name w:val="ListLabel 35"/>
+    <w:qFormat/>
+    <w:rPr>
+      <w:rFonts w:cs="Symbol"/>
+    </w:rPr>
+  </w:style>
+  <w:style w:type="character" w:styleId="ListLabel36">
+    <w:name w:val="ListLabel 36"/>
+    <w:qFormat/>
+    <w:rPr>
+      <w:rFonts w:cs="Courier New"/>
+    </w:rPr>
+  </w:style>
+  <w:style w:type="character" w:styleId="ListLabel37">
+    <w:name w:val="ListLabel 37"/>
+    <w:qFormat/>
+    <w:rPr>
+      <w:rFonts w:cs="Wingdings"/>
+    </w:rPr>
+  </w:style>
+  <w:style w:type="character" w:styleId="ListLabel38">
+    <w:name w:val="ListLabel 38"/>
+    <w:qFormat/>
+    <w:rPr>
+      <w:rFonts w:cs="Symbol"/>
+    </w:rPr>
+  </w:style>
+  <w:style w:type="character" w:styleId="ListLabel39">
+    <w:name w:val="ListLabel 39"/>
+    <w:qFormat/>
+    <w:rPr>
+      <w:rFonts w:cs="Courier New"/>
+    </w:rPr>
+  </w:style>
+  <w:style w:type="character" w:styleId="ListLabel40">
+    <w:name w:val="ListLabel 40"/>
+    <w:qFormat/>
+    <w:rPr>
+      <w:rFonts w:cs="Wingdings"/>
+    </w:rPr>
+  </w:style>
+  <w:style w:type="character" w:styleId="ListLabel41">
+    <w:name w:val="ListLabel 41"/>
+    <w:qFormat/>
+    <w:rPr>
+      <w:rFonts w:cs="Symbol"/>
+    </w:rPr>
+  </w:style>
+  <w:style w:type="character" w:styleId="ListLabel42">
+    <w:name w:val="ListLabel 42"/>
+    <w:qFormat/>
+    <w:rPr>
+      <w:rFonts w:cs="Courier New"/>
+    </w:rPr>
+  </w:style>
+  <w:style w:type="character" w:styleId="ListLabel43">
+    <w:name w:val="ListLabel 43"/>
+    <w:qFormat/>
+    <w:rPr>
+      <w:rFonts w:cs="Wingdings"/>
+    </w:rPr>
+  </w:style>
+  <w:style w:type="character" w:styleId="ListLabel44">
+    <w:name w:val="ListLabel 44"/>
+    <w:qFormat/>
+    <w:rPr>
+      <w:rFonts w:cs="Wingdings"/>
+      <w:color w:val="auto"/>
+    </w:rPr>
+  </w:style>
+  <w:style w:type="character" w:styleId="ListLabel45">
+    <w:name w:val="ListLabel 45"/>
+    <w:qFormat/>
+    <w:rPr>
+      <w:rFonts w:cs="Courier New"/>
+    </w:rPr>
+  </w:style>
+  <w:style w:type="character" w:styleId="ListLabel46">
+    <w:name w:val="ListLabel 46"/>
+    <w:qFormat/>
+    <w:rPr>
+      <w:rFonts w:cs="Wingdings"/>
+    </w:rPr>
+  </w:style>
+  <w:style w:type="character" w:styleId="ListLabel47">
+    <w:name w:val="ListLabel 47"/>
+    <w:qFormat/>
+    <w:rPr>
+      <w:rFonts w:cs="Symbol"/>
+    </w:rPr>
+  </w:style>
+  <w:style w:type="character" w:styleId="ListLabel48">
+    <w:name w:val="ListLabel 48"/>
+    <w:qFormat/>
+    <w:rPr>
+      <w:rFonts w:cs="Courier New"/>
+    </w:rPr>
+  </w:style>
+  <w:style w:type="character" w:styleId="ListLabel49">
+    <w:name w:val="ListLabel 49"/>
+    <w:qFormat/>
+    <w:rPr>
+      <w:rFonts w:cs="Wingdings"/>
+    </w:rPr>
+  </w:style>
+  <w:style w:type="character" w:styleId="ListLabel50">
+    <w:name w:val="ListLabel 50"/>
+    <w:qFormat/>
+    <w:rPr>
+      <w:rFonts w:cs="Symbol"/>
+    </w:rPr>
+  </w:style>
+  <w:style w:type="character" w:styleId="ListLabel51">
+    <w:name w:val="ListLabel 51"/>
+    <w:qFormat/>
+    <w:rPr>
+      <w:rFonts w:cs="Courier New"/>
+    </w:rPr>
+  </w:style>
+  <w:style w:type="character" w:styleId="ListLabel52">
+    <w:name w:val="ListLabel 52"/>
+    <w:qFormat/>
+    <w:rPr>
+      <w:rFonts w:cs="Wingdings"/>
+    </w:rPr>
+  </w:style>
+  <w:style w:type="character" w:styleId="ListLabel53">
+    <w:name w:val="ListLabel 53"/>
+    <w:qFormat/>
+    <w:rPr>
+      <w:rFonts w:cs="Wingdings"/>
+    </w:rPr>
+  </w:style>
+  <w:style w:type="character" w:styleId="ListLabel54">
+    <w:name w:val="ListLabel 54"/>
+    <w:qFormat/>
+    <w:rPr>
+      <w:rFonts w:cs="Courier New"/>
+    </w:rPr>
+  </w:style>
+  <w:style w:type="character" w:styleId="ListLabel55">
+    <w:name w:val="ListLabel 55"/>
+    <w:qFormat/>
+    <w:rPr>
+      <w:rFonts w:cs="Wingdings"/>
+    </w:rPr>
+  </w:style>
+  <w:style w:type="character" w:styleId="ListLabel56">
+    <w:name w:val="ListLabel 56"/>
+    <w:qFormat/>
+    <w:rPr>
+      <w:rFonts w:cs="Symbol"/>
+    </w:rPr>
+  </w:style>
+  <w:style w:type="character" w:styleId="ListLabel57">
+    <w:name w:val="ListLabel 57"/>
+    <w:qFormat/>
+    <w:rPr>
+      <w:rFonts w:cs="Courier New"/>
+    </w:rPr>
+  </w:style>
+  <w:style w:type="character" w:styleId="ListLabel58">
+    <w:name w:val="ListLabel 58"/>
+    <w:qFormat/>
+    <w:rPr>
+      <w:rFonts w:cs="Wingdings"/>
+    </w:rPr>
+  </w:style>
+  <w:style w:type="character" w:styleId="ListLabel59">
+    <w:name w:val="ListLabel 59"/>
+    <w:qFormat/>
+    <w:rPr>
+      <w:rFonts w:cs="Symbol"/>
+    </w:rPr>
+  </w:style>
+  <w:style w:type="character" w:styleId="ListLabel60">
+    <w:name w:val="ListLabel 60"/>
+    <w:qFormat/>
+    <w:rPr>
+      <w:rFonts w:cs="Courier New"/>
+    </w:rPr>
+  </w:style>
+  <w:style w:type="character" w:styleId="ListLabel61">
+    <w:name w:val="ListLabel 61"/>
+    <w:qFormat/>
+    <w:rPr>
+      <w:rFonts w:cs="Wingdings"/>
+    </w:rPr>
+  </w:style>
+  <w:style w:type="character" w:styleId="ListLabel62">
+    <w:name w:val="ListLabel 62"/>
+    <w:qFormat/>
+    <w:rPr>
+      <w:rFonts w:cs="Symbol"/>
+      <w:b w:val="false"/>
+      <w:bCs w:val="false"/>
+      <w:i w:val="false"/>
+      <w:iCs w:val="false"/>
+      <w:caps w:val="false"/>
+      <w:smallCaps w:val="false"/>
+      <w:strike w:val="false"/>
+      <w:dstrike w:val="false"/>
+      <w:outline w:val="false"/>
+      <w:shadow w:val="false"/>
+      <w:emboss w:val="false"/>
+      <w:imprint w:val="false"/>
+      <w:vanish w:val="false"/>
+      <w:color w:val="auto"/>
+      <w:spacing w:val="0"/>
+      <w:kern w:val="0"/>
+      <w:position w:val="0"/>
+      <w:sz w:val="20"/>
+      <w:sz w:val="20"/>
+      <w:u w:val="none"/>
+      <w:effect w:val="none"/>
+      <w:vertAlign w:val="baseline"/>
+      <w:em w:val="none"/>
+    </w:rPr>
+  </w:style>
+  <w:style w:type="character" w:styleId="ListLabel63">
+    <w:name w:val="ListLabel 63"/>
+    <w:qFormat/>
+    <w:rPr>
+      <w:rFonts w:cs="Courier New"/>
+    </w:rPr>
+  </w:style>
+  <w:style w:type="character" w:styleId="ListLabel64">
+    <w:name w:val="ListLabel 64"/>
+    <w:qFormat/>
+    <w:rPr>
+      <w:rFonts w:cs="Wingdings"/>
+    </w:rPr>
+  </w:style>
+  <w:style w:type="character" w:styleId="ListLabel65">
+    <w:name w:val="ListLabel 65"/>
+    <w:qFormat/>
+    <w:rPr>
+      <w:rFonts w:cs="Symbol"/>
+    </w:rPr>
+  </w:style>
+  <w:style w:type="character" w:styleId="ListLabel66">
+    <w:name w:val="ListLabel 66"/>
+    <w:qFormat/>
+    <w:rPr>
+      <w:rFonts w:cs="Courier New"/>
+    </w:rPr>
+  </w:style>
+  <w:style w:type="character" w:styleId="ListLabel67">
+    <w:name w:val="ListLabel 67"/>
+    <w:qFormat/>
+    <w:rPr>
+      <w:rFonts w:cs="Wingdings"/>
+    </w:rPr>
+  </w:style>
+  <w:style w:type="character" w:styleId="ListLabel68">
+    <w:name w:val="ListLabel 68"/>
+    <w:qFormat/>
+    <w:rPr>
+      <w:rFonts w:cs="Symbol"/>
+    </w:rPr>
+  </w:style>
+  <w:style w:type="character" w:styleId="ListLabel69">
+    <w:name w:val="ListLabel 69"/>
+    <w:qFormat/>
+    <w:rPr>
+      <w:rFonts w:cs="Courier New"/>
+    </w:rPr>
+  </w:style>
+  <w:style w:type="character" w:styleId="ListLabel70">
+    <w:name w:val="ListLabel 70"/>
+    <w:qFormat/>
+    <w:rPr>
+      <w:rFonts w:cs="Wingdings"/>
+    </w:rPr>
+  </w:style>
+  <w:style w:type="character" w:styleId="ListLabel71">
+    <w:name w:val="ListLabel 71"/>
+    <w:qFormat/>
+    <w:rPr>
+      <w:rFonts w:cs="Symbol"/>
+    </w:rPr>
+  </w:style>
+  <w:style w:type="character" w:styleId="ListLabel72">
+    <w:name w:val="ListLabel 72"/>
+    <w:qFormat/>
+    <w:rPr>
+      <w:rFonts w:cs="Courier New"/>
+    </w:rPr>
+  </w:style>
+  <w:style w:type="character" w:styleId="ListLabel73">
+    <w:name w:val="ListLabel 73"/>
+    <w:qFormat/>
+    <w:rPr>
+      <w:rFonts w:cs="Wingdings"/>
+    </w:rPr>
+  </w:style>
+  <w:style w:type="character" w:styleId="ListLabel74">
+    <w:name w:val="ListLabel 74"/>
+    <w:qFormat/>
+    <w:rPr>
+      <w:rFonts w:cs="Symbol"/>
+    </w:rPr>
+  </w:style>
+  <w:style w:type="character" w:styleId="ListLabel75">
+    <w:name w:val="ListLabel 75"/>
+    <w:qFormat/>
+    <w:rPr>
+      <w:rFonts w:cs="Courier New"/>
+    </w:rPr>
+  </w:style>
+  <w:style w:type="character" w:styleId="ListLabel76">
+    <w:name w:val="ListLabel 76"/>
+    <w:qFormat/>
+    <w:rPr>
+      <w:rFonts w:cs="Wingdings"/>
+    </w:rPr>
+  </w:style>
+  <w:style w:type="character" w:styleId="ListLabel77">
+    <w:name w:val="ListLabel 77"/>
+    <w:qFormat/>
+    <w:rPr>
+      <w:rFonts w:cs="Symbol"/>
+    </w:rPr>
+  </w:style>
+  <w:style w:type="character" w:styleId="ListLabel78">
+    <w:name w:val="ListLabel 78"/>
+    <w:qFormat/>
+    <w:rPr>
+      <w:rFonts w:cs="Courier New"/>
+    </w:rPr>
+  </w:style>
+  <w:style w:type="character" w:styleId="ListLabel79">
+    <w:name w:val="ListLabel 79"/>
+    <w:qFormat/>
+    <w:rPr>
+      <w:rFonts w:cs="Wingdings"/>
+    </w:rPr>
+  </w:style>
+  <w:style w:type="character" w:styleId="ListLabel80">
+    <w:name w:val="ListLabel 80"/>
+    <w:qFormat/>
+    <w:rPr>
+      <w:rFonts w:cs="Wingdings"/>
+      <w:color w:val="auto"/>
+    </w:rPr>
+  </w:style>
+  <w:style w:type="character" w:styleId="ListLabel81">
+    <w:name w:val="ListLabel 81"/>
+    <w:qFormat/>
+    <w:rPr>
+      <w:rFonts w:cs="Courier New"/>
+    </w:rPr>
+  </w:style>
+  <w:style w:type="character" w:styleId="ListLabel82">
+    <w:name w:val="ListLabel 82"/>
+    <w:qFormat/>
+    <w:rPr>
+      <w:rFonts w:cs="Wingdings"/>
+    </w:rPr>
+  </w:style>
+  <w:style w:type="character" w:styleId="ListLabel83">
+    <w:name w:val="ListLabel 83"/>
+    <w:qFormat/>
+    <w:rPr>
+      <w:rFonts w:cs="Symbol"/>
+    </w:rPr>
+  </w:style>
+  <w:style w:type="character" w:styleId="ListLabel84">
+    <w:name w:val="ListLabel 84"/>
+    <w:qFormat/>
+    <w:rPr>
+      <w:rFonts w:cs="Courier New"/>
+    </w:rPr>
+  </w:style>
+  <w:style w:type="character" w:styleId="ListLabel85">
+    <w:name w:val="ListLabel 85"/>
+    <w:qFormat/>
+    <w:rPr>
+      <w:rFonts w:cs="Wingdings"/>
+    </w:rPr>
+  </w:style>
+  <w:style w:type="character" w:styleId="ListLabel86">
+    <w:name w:val="ListLabel 86"/>
+    <w:qFormat/>
+    <w:rPr>
+      <w:rFonts w:cs="Symbol"/>
+    </w:rPr>
+  </w:style>
+  <w:style w:type="character" w:styleId="ListLabel87">
+    <w:name w:val="ListLabel 87"/>
+    <w:qFormat/>
+    <w:rPr>
+      <w:rFonts w:cs="Courier New"/>
+    </w:rPr>
+  </w:style>
+  <w:style w:type="character" w:styleId="ListLabel88">
+    <w:name w:val="ListLabel 88"/>
+    <w:qFormat/>
+    <w:rPr>
+      <w:rFonts w:cs="Wingdings"/>
+    </w:rPr>
+  </w:style>
+  <w:style w:type="character" w:styleId="ListLabel89">
+    <w:name w:val="ListLabel 89"/>
+    <w:qFormat/>
+    <w:rPr>
+      <w:rFonts w:cs="Wingdings"/>
+    </w:rPr>
+  </w:style>
+  <w:style w:type="character" w:styleId="ListLabel90">
+    <w:name w:val="ListLabel 90"/>
+    <w:qFormat/>
+    <w:rPr>
+      <w:rFonts w:cs="Courier New"/>
+    </w:rPr>
+  </w:style>
+  <w:style w:type="character" w:styleId="ListLabel91">
+    <w:name w:val="ListLabel 91"/>
+    <w:qFormat/>
+    <w:rPr>
+      <w:rFonts w:cs="Wingdings"/>
+    </w:rPr>
+  </w:style>
+  <w:style w:type="character" w:styleId="ListLabel92">
+    <w:name w:val="ListLabel 92"/>
+    <w:qFormat/>
+    <w:rPr>
+      <w:rFonts w:cs="Symbol"/>
+    </w:rPr>
+  </w:style>
+  <w:style w:type="character" w:styleId="ListLabel93">
+    <w:name w:val="ListLabel 93"/>
+    <w:qFormat/>
+    <w:rPr>
+      <w:rFonts w:cs="Courier New"/>
+    </w:rPr>
+  </w:style>
+  <w:style w:type="character" w:styleId="ListLabel94">
+    <w:name w:val="ListLabel 94"/>
+    <w:qFormat/>
+    <w:rPr>
+      <w:rFonts w:cs="Wingdings"/>
+    </w:rPr>
+  </w:style>
+  <w:style w:type="character" w:styleId="ListLabel95">
+    <w:name w:val="ListLabel 95"/>
+    <w:qFormat/>
+    <w:rPr>
+      <w:rFonts w:cs="Symbol"/>
+    </w:rPr>
+  </w:style>
+  <w:style w:type="character" w:styleId="ListLabel96">
+    <w:name w:val="ListLabel 96"/>
+    <w:qFormat/>
+    <w:rPr>
+      <w:rFonts w:cs="Courier New"/>
+    </w:rPr>
+  </w:style>
+  <w:style w:type="character" w:styleId="ListLabel97">
+    <w:name w:val="ListLabel 97"/>
+    <w:qFormat/>
+    <w:rPr>
+      <w:rFonts w:cs="Wingdings"/>
     </w:rPr>
   </w:style>
   <w:style w:type="paragraph" w:styleId="Heading">

</xml_diff>

<commit_message>
Finished processing components, error checking and import window.
</commit_message>
<xml_diff>
--- a/client/public/Allele Case.docx
+++ b/client/public/Allele Case.docx
@@ -4,7 +4,7 @@
   <w:body>
     <w:p>
       <w:pPr>
-        <w:pStyle w:val="Heading1"/>
+        <w:pStyle w:val="Heading3"/>
       </w:pPr>
       <w:r>
         <w:t>Building an Allele Case in Word</w:t>
@@ -19,21 +19,47 @@
         <w:t>Introduction</w:t>
       </w:r>
     </w:p>
-    <w:p/>
-    <w:p>
-      <w:r>
-        <w:t>Allele cases can be easily created in the Allele Editor.  However, if you are more comfortable in Word, you can use Word to enter most of your content, images and equations and some HTML input fields in Word and import the Word document into Allele.</w:t>
-      </w:r>
-    </w:p>
-    <w:p>
-      <w:r>
-        <w:t>This case w</w:t>
-      </w:r>
-      <w:r>
-        <w:t xml:space="preserve">ill </w:t>
-      </w:r>
-      <w:r>
-        <w:t>show you how to easily configure a Word document for importation.  You will learn how to:</w:t>
+    <w:p>
+      <w:r>
+        <w:t>Allele</w:t>
+      </w:r>
+      <w:r>
+        <w:t xml:space="preserve"> cases can be easily created in the Allele Editor.  However, if you are more comfortable in Word, you can use Word to enter most of your content</w:t>
+      </w:r>
+      <w:r>
+        <w:t xml:space="preserve"> in</w:t>
+      </w:r>
+      <w:r>
+        <w:t xml:space="preserve"> Word and import </w:t>
+      </w:r>
+      <w:r>
+        <w:t xml:space="preserve">to </w:t>
+      </w:r>
+      <w:r>
+        <w:t>Allele.</w:t>
+      </w:r>
+    </w:p>
+    <w:p>
+      <w:r>
+        <w:t>This case show</w:t>
+      </w:r>
+      <w:r>
+        <w:t>s</w:t>
+      </w:r>
+      <w:r>
+        <w:t xml:space="preserve"> you how to </w:t>
+      </w:r>
+      <w:r>
+        <w:t>edit</w:t>
+      </w:r>
+      <w:r>
+        <w:t xml:space="preserve"> a </w:t>
+      </w:r>
+      <w:r>
+        <w:t>Wo</w:t>
+      </w:r>
+      <w:r>
+        <w:t>rd document for importation.  You will learn how to:</w:t>
       </w:r>
     </w:p>
     <w:p>
@@ -48,7 +74,7 @@
         <w:t xml:space="preserve">Insert </w:t>
       </w:r>
       <w:r>
-        <w:t>phase breaks using page breaks</w:t>
+        <w:t>phase breaks</w:t>
       </w:r>
     </w:p>
     <w:p>
@@ -63,10 +89,7 @@
         <w:t xml:space="preserve">Create multiple-choice questions </w:t>
       </w:r>
       <w:r>
-        <w:t xml:space="preserve">and checklists </w:t>
-      </w:r>
-      <w:r>
-        <w:t>using bullets</w:t>
+        <w:t>and checklists</w:t>
       </w:r>
     </w:p>
     <w:p>
@@ -78,15 +101,16 @@
         </w:numPr>
       </w:pPr>
       <w:r>
-        <w:t xml:space="preserve">Include images, equations, </w:t>
-      </w:r>
-      <w:proofErr w:type="gramStart"/>
-      <w:r>
-        <w:t>tables</w:t>
-      </w:r>
-      <w:proofErr w:type="gramEnd"/>
-      <w:r>
-        <w:t xml:space="preserve"> and other content</w:t>
+        <w:t>Include</w:t>
+      </w:r>
+      <w:r>
+        <w:t xml:space="preserve"> </w:t>
+      </w:r>
+      <w:r>
+        <w:t>other content</w:t>
+      </w:r>
+      <w:r>
+        <w:t xml:space="preserve"> like images and equations</w:t>
       </w:r>
     </w:p>
     <w:p>
@@ -101,16 +125,16 @@
         <w:t xml:space="preserve">Add </w:t>
       </w:r>
       <w:r>
+        <w:t xml:space="preserve">interactive </w:t>
+      </w:r>
+      <w:r>
         <w:t xml:space="preserve">phase </w:t>
       </w:r>
       <w:r>
-        <w:t xml:space="preserve">component images as placeholders for single-line text, multiple-line text, selection boxes and checkboxes.  These will be created as components in Allele </w:t>
-      </w:r>
-      <w:r>
-        <w:t>during import</w:t>
-      </w:r>
-      <w:r>
-        <w:t>.</w:t>
+        <w:t>component images as placeholders</w:t>
+      </w:r>
+      <w:r>
+        <w:t xml:space="preserve"> </w:t>
       </w:r>
     </w:p>
     <w:p>
@@ -121,10 +145,159 @@
         <w:t xml:space="preserve">text </w:t>
       </w:r>
       <w:r>
-        <w:t>editors can be used to prepare initial content for Allele cases</w:t>
+        <w:t xml:space="preserve">editors </w:t>
+      </w:r>
+      <w:r>
+        <w:t xml:space="preserve">do you think </w:t>
+      </w:r>
+      <w:r>
+        <w:t>can be used to prepare initial content for Allele cases</w:t>
       </w:r>
       <w:r>
         <w:t>?</w:t>
+      </w:r>
+    </w:p>
+    <w:p>
+      <w:pPr>
+        <w:pStyle w:val="Component"/>
+      </w:pPr>
+      <w:proofErr w:type="spellStart"/>
+      <w:r>
+        <w:t>T</w:t>
+      </w:r>
+      <w:r>
+        <w:t>extfield</w:t>
+      </w:r>
+      <w:proofErr w:type="spellEnd"/>
+      <w:r>
+        <w:t>-w</w:t>
+      </w:r>
+      <w:r>
+        <w:t>id</w:t>
+      </w:r>
+      <w:r>
+        <w:t>get</w:t>
+      </w:r>
+    </w:p>
+    <w:p/>
+    <w:p>
+      <w:proofErr w:type="gramStart"/>
+      <w:r>
+        <w:t>Let’s</w:t>
+      </w:r>
+      <w:proofErr w:type="gramEnd"/>
+      <w:r>
+        <w:t xml:space="preserve"> get started</w:t>
+      </w:r>
+      <w:r>
+        <w:t>. Submit to move on.</w:t>
+      </w:r>
+    </w:p>
+    <w:p/>
+    <w:p>
+      <w:r>
+        <w:br w:type="page"/>
+      </w:r>
+    </w:p>
+    <w:p/>
+    <w:p>
+      <w:pPr>
+        <w:pStyle w:val="Heading3"/>
+      </w:pPr>
+      <w:r>
+        <w:t>Answer</w:t>
+      </w:r>
+    </w:p>
+    <w:tbl>
+      <w:tblPr>
+        <w:tblStyle w:val="TableGrid"/>
+        <w:tblW w:w="0" w:type="auto"/>
+        <w:tblLook w:val="04A0" w:firstRow="1" w:lastRow="0" w:firstColumn="1" w:lastColumn="0" w:noHBand="0" w:noVBand="1"/>
+      </w:tblPr>
+      <w:tblGrid>
+        <w:gridCol w:w="9736"/>
+      </w:tblGrid>
+      <w:tr>
+        <w:tc>
+          <w:tcPr>
+            <w:tcW w:w="9736" w:type="dxa"/>
+          </w:tcPr>
+          <w:p>
+            <w:r>
+              <w:t>Your answer</w:t>
+            </w:r>
+            <w:r>
+              <w:t>:</w:t>
+            </w:r>
+          </w:p>
+          <w:p>
+            <w:pPr>
+              <w:pStyle w:val="Component"/>
+            </w:pPr>
+            <w:r>
+              <w:t>Carry-forward</w:t>
+            </w:r>
+          </w:p>
+        </w:tc>
+      </w:tr>
+      <w:tr>
+        <w:tc>
+          <w:tcPr>
+            <w:tcW w:w="9736" w:type="dxa"/>
+          </w:tcPr>
+          <w:p>
+            <w:r>
+              <w:t>You can use any text editor to type your text but it must be inserted in Word before importing. You will need Word, Google Docs or Libre Office to edit the document to add special content items and components.</w:t>
+            </w:r>
+          </w:p>
+          <w:p/>
+        </w:tc>
+      </w:tr>
+    </w:tbl>
+    <w:p>
+      <w:pPr>
+        <w:pStyle w:val="Heading3"/>
+      </w:pPr>
+    </w:p>
+    <w:p>
+      <w:pPr>
+        <w:pStyle w:val="Heading3"/>
+      </w:pPr>
+      <w:r>
+        <w:t>Phase Breaks</w:t>
+      </w:r>
+    </w:p>
+    <w:p/>
+    <w:p>
+      <w:r>
+        <w:t xml:space="preserve">Allele cases are divided into </w:t>
+      </w:r>
+      <w:r>
+        <w:rPr>
+          <w:b/>
+          <w:bCs/>
+        </w:rPr>
+        <w:t>phases</w:t>
+      </w:r>
+      <w:r>
+        <w:t xml:space="preserve">, like pages in a book.  However, the phases can include numerous interactive components which make learning </w:t>
+      </w:r>
+      <w:r>
+        <w:t xml:space="preserve">more </w:t>
+      </w:r>
+      <w:r>
+        <w:t xml:space="preserve">effective and enjoyable.  Unlike Word, phases can be any length so ignore the typical page boundaries and insert a page break at the end of </w:t>
+      </w:r>
+      <w:r>
+        <w:t>each</w:t>
+      </w:r>
+      <w:r>
+        <w:t xml:space="preserve"> phase.</w:t>
+      </w:r>
+    </w:p>
+    <w:p>
+      <w:r>
+        <w:t>Put your cursor at the end of the phase and choose the menu option below:</w:t>
       </w:r>
     </w:p>
     <w:p>
@@ -133,10 +306,10 @@
           <w:noProof/>
         </w:rPr>
         <w:drawing>
-          <wp:inline distT="0" distB="0" distL="0" distR="0" wp14:anchorId="7BD828F5" wp14:editId="3149A9C2">
-            <wp:extent cx="1847619" cy="257143"/>
-            <wp:effectExtent l="0" t="0" r="635" b="0"/>
-            <wp:docPr id="1" name="Picture 1"/>
+          <wp:inline distT="0" distB="0" distL="0" distR="0" wp14:anchorId="2DB480EF" wp14:editId="34FE8142">
+            <wp:extent cx="6188710" cy="2209800"/>
+            <wp:effectExtent l="0" t="0" r="2540" b="0"/>
+            <wp:docPr id="13" name="Picture 13" descr="Graphical user interface, application&#10;&#10;Description automatically generated"/>
             <wp:cNvGraphicFramePr>
               <a:graphicFrameLocks xmlns:a="http://schemas.openxmlformats.org/drawingml/2006/main" noChangeAspect="1"/>
             </wp:cNvGraphicFramePr>
@@ -144,7 +317,7 @@
               <a:graphicData uri="http://schemas.openxmlformats.org/drawingml/2006/picture">
                 <pic:pic xmlns:pic="http://schemas.openxmlformats.org/drawingml/2006/picture">
                   <pic:nvPicPr>
-                    <pic:cNvPr id="1" name="Picture 1"/>
+                    <pic:cNvPr id="13" name="Picture 13" descr="Graphical user interface, application&#10;&#10;Description automatically generated"/>
                     <pic:cNvPicPr/>
                   </pic:nvPicPr>
                   <pic:blipFill>
@@ -162,7 +335,7 @@
                   <pic:spPr>
                     <a:xfrm>
                       <a:off x="0" y="0"/>
-                      <a:ext cx="1847619" cy="257143"/>
+                      <a:ext cx="6188710" cy="2209800"/>
                     </a:xfrm>
                     <a:prstGeom prst="rect">
                       <a:avLst/>
@@ -177,91 +350,205 @@
     </w:p>
     <w:p/>
     <w:p>
-      <w:proofErr w:type="gramStart"/>
-      <w:r>
-        <w:t>Let’s</w:t>
-      </w:r>
-      <w:proofErr w:type="gramEnd"/>
-      <w:r>
-        <w:t xml:space="preserve"> get started.  </w:t>
-      </w:r>
-      <w:r>
-        <w:t>Answer the question above and c</w:t>
-      </w:r>
-      <w:r>
-        <w:t>lick Submit below</w:t>
+      <w:r>
+        <w:t xml:space="preserve">How does the length of </w:t>
+      </w:r>
+      <w:r>
+        <w:t>phase and a Word page compare</w:t>
+      </w:r>
+      <w:r>
+        <w:t>?</w:t>
+      </w:r>
+    </w:p>
+    <w:p>
+      <w:pPr>
+        <w:pStyle w:val="Component"/>
+      </w:pPr>
+      <w:proofErr w:type="spellStart"/>
+      <w:r>
+        <w:t>T</w:t>
+      </w:r>
+      <w:r>
+        <w:t>extfield</w:t>
+      </w:r>
+      <w:proofErr w:type="spellEnd"/>
+      <w:r>
+        <w:t>-widget</w:t>
+      </w:r>
+    </w:p>
+    <w:p/>
+    <w:p/>
+    <w:p/>
+    <w:p>
+      <w:r>
+        <w:br w:type="page"/>
+      </w:r>
+    </w:p>
+    <w:p>
+      <w:pPr>
+        <w:pStyle w:val="Heading3"/>
+      </w:pPr>
+      <w:r>
+        <w:lastRenderedPageBreak/>
+        <w:t>Answer</w:t>
+      </w:r>
+    </w:p>
+    <w:tbl>
+      <w:tblPr>
+        <w:tblStyle w:val="TableGrid"/>
+        <w:tblW w:w="0" w:type="auto"/>
+        <w:tblLook w:val="04A0" w:firstRow="1" w:lastRow="0" w:firstColumn="1" w:lastColumn="0" w:noHBand="0" w:noVBand="1"/>
+      </w:tblPr>
+      <w:tblGrid>
+        <w:gridCol w:w="9736"/>
+      </w:tblGrid>
+      <w:tr>
+        <w:tc>
+          <w:tcPr>
+            <w:tcW w:w="9736" w:type="dxa"/>
+          </w:tcPr>
+          <w:p>
+            <w:pPr>
+              <w:pStyle w:val="Component"/>
+            </w:pPr>
+            <w:r>
+              <w:t>carry-forward</w:t>
+            </w:r>
+          </w:p>
+        </w:tc>
+      </w:tr>
+      <w:tr>
+        <w:tc>
+          <w:tcPr>
+            <w:tcW w:w="9736" w:type="dxa"/>
+          </w:tcPr>
+          <w:p>
+            <w:r>
+              <w:t>Phases can be any length but pages are of fixed length.</w:t>
+            </w:r>
+          </w:p>
+        </w:tc>
+      </w:tr>
+    </w:tbl>
+    <w:p/>
+    <w:p>
+      <w:pPr>
+        <w:pStyle w:val="Heading3"/>
+      </w:pPr>
+      <w:r>
+        <w:t>Multiple-Choice Questions and Checklists</w:t>
+      </w:r>
+    </w:p>
+    <w:p>
+      <w:pPr>
+        <w:pStyle w:val="MultipleChoice"/>
+        <w:numPr>
+          <w:ilvl w:val="0"/>
+          <w:numId w:val="0"/>
+        </w:numPr>
+      </w:pPr>
+    </w:p>
+    <w:p>
+      <w:pPr>
+        <w:pStyle w:val="MultipleChoice"/>
+      </w:pPr>
+      <w:r>
+        <w:t>Item 1</w:t>
+      </w:r>
+    </w:p>
+    <w:p>
+      <w:pPr>
+        <w:pStyle w:val="MultipleChoice"/>
+      </w:pPr>
+      <w:r>
+        <w:t>Item 2</w:t>
+      </w:r>
+    </w:p>
+    <w:p>
+      <w:pPr>
+        <w:pStyle w:val="MultipleChoice"/>
+      </w:pPr>
+      <w:r>
+        <w:t>Item 3</w:t>
+      </w:r>
+    </w:p>
+    <w:p>
+      <w:pPr>
+        <w:pStyle w:val="MultipleChoice"/>
+      </w:pPr>
+      <w:r>
+        <w:t>Item 4</w:t>
+      </w:r>
+    </w:p>
+    <w:p>
+      <w:pPr>
+        <w:pStyle w:val="MultipleChoice"/>
+        <w:numPr>
+          <w:ilvl w:val="0"/>
+          <w:numId w:val="0"/>
+        </w:numPr>
+      </w:pPr>
+    </w:p>
+    <w:p>
+      <w:pPr>
+        <w:pStyle w:val="Checklist"/>
+      </w:pPr>
+      <w:r>
+        <w:t>Item 1</w:t>
+      </w:r>
+    </w:p>
+    <w:p>
+      <w:pPr>
+        <w:pStyle w:val="Checklist"/>
+      </w:pPr>
+      <w:r>
+        <w:t>Item 2</w:t>
+      </w:r>
+    </w:p>
+    <w:p>
+      <w:pPr>
+        <w:pStyle w:val="Checklist"/>
+      </w:pPr>
+      <w:r>
+        <w:t>Item 3</w:t>
+      </w:r>
+    </w:p>
+    <w:p>
+      <w:pPr>
+        <w:pStyle w:val="Checklist"/>
+      </w:pPr>
+      <w:r>
+        <w:t>Item 4</w:t>
+      </w:r>
+    </w:p>
+    <w:p/>
+    <w:p>
+      <w:r>
+        <w:t>Create a bulleted list and select all the items</w:t>
+      </w:r>
+      <w:r>
+        <w:t xml:space="preserve"> in the list</w:t>
       </w:r>
       <w:r>
         <w:t>.</w:t>
       </w:r>
-    </w:p>
-    <w:p>
-      <w:r>
-        <w:br w:type="page"/>
-      </w:r>
-    </w:p>
-    <w:p>
-      <w:pPr>
-        <w:pStyle w:val="Heading3"/>
-      </w:pPr>
-      <w:r>
-        <w:lastRenderedPageBreak/>
-        <w:t>Phase Breaks</w:t>
-      </w:r>
-    </w:p>
-    <w:p/>
-    <w:p>
-      <w:r>
-        <w:t xml:space="preserve">Allele cases are divided into </w:t>
-      </w:r>
-      <w:r>
-        <w:rPr>
-          <w:b/>
-          <w:bCs/>
-        </w:rPr>
-        <w:t>phases</w:t>
-      </w:r>
-      <w:r>
-        <w:t xml:space="preserve">, like pages in a book.  However, the phases can include numerous interactive components which make learning </w:t>
-      </w:r>
-      <w:r>
-        <w:t xml:space="preserve">more </w:t>
-      </w:r>
-      <w:r>
-        <w:t>effective and enjoyable.  Unlike Word, phases can be any length so ignore the typical page boundaries and insert a page break at the end of the phase.</w:t>
-      </w:r>
-    </w:p>
-    <w:p>
-      <w:pPr>
-        <w:pStyle w:val="Heading3"/>
-      </w:pPr>
-    </w:p>
-    <w:p>
-      <w:r>
-        <w:t xml:space="preserve">In Word, click on </w:t>
-      </w:r>
-      <w:r>
-        <w:rPr>
-          <w:b/>
-          <w:bCs/>
-        </w:rPr>
-        <w:t>Layout &gt; Breaks &gt; Page Break</w:t>
-      </w:r>
-      <w:r>
-        <w:t xml:space="preserve"> as shown below.</w:t>
-      </w:r>
-    </w:p>
-    <w:p/>
+      <w:r>
+        <w:t xml:space="preserve"> Then select a list style</w:t>
+      </w:r>
+      <w:r>
+        <w:t xml:space="preserve"> below.</w:t>
+      </w:r>
+    </w:p>
     <w:p>
       <w:r>
         <w:rPr>
           <w:noProof/>
         </w:rPr>
         <w:drawing>
-          <wp:inline distT="0" distB="0" distL="0" distR="0" wp14:anchorId="3F5E0AF1" wp14:editId="07CD2A8D">
-            <wp:extent cx="6095238" cy="3428571"/>
-            <wp:effectExtent l="0" t="0" r="1270" b="635"/>
-            <wp:docPr id="2" name="Picture 2" descr="Graphical user interface, application, Word&#10;&#10;Description automatically generated"/>
+          <wp:inline distT="0" distB="0" distL="0" distR="0" wp14:anchorId="01DFC9AC" wp14:editId="16675528">
+            <wp:extent cx="4714875" cy="1760453"/>
+            <wp:effectExtent l="0" t="0" r="0" b="0"/>
+            <wp:docPr id="17" name="Picture 17" descr="Graphical user interface, application, Word&#10;&#10;Description automatically generated"/>
             <wp:cNvGraphicFramePr>
               <a:graphicFrameLocks xmlns:a="http://schemas.openxmlformats.org/drawingml/2006/main" noChangeAspect="1"/>
             </wp:cNvGraphicFramePr>
@@ -269,7 +556,7 @@
               <a:graphicData uri="http://schemas.openxmlformats.org/drawingml/2006/picture">
                 <pic:pic xmlns:pic="http://schemas.openxmlformats.org/drawingml/2006/picture">
                   <pic:nvPicPr>
-                    <pic:cNvPr id="2" name="Picture 2" descr="Graphical user interface, application, Word&#10;&#10;Description automatically generated"/>
+                    <pic:cNvPr id="17" name="Picture 17" descr="Graphical user interface, application, Word&#10;&#10;Description automatically generated"/>
                     <pic:cNvPicPr/>
                   </pic:nvPicPr>
                   <pic:blipFill>
@@ -287,7 +574,7 @@
                   <pic:spPr>
                     <a:xfrm>
                       <a:off x="0" y="0"/>
-                      <a:ext cx="6095238" cy="3428571"/>
+                      <a:ext cx="4734903" cy="1767931"/>
                     </a:xfrm>
                     <a:prstGeom prst="rect">
                       <a:avLst/>
@@ -302,104 +589,33 @@
     </w:p>
     <w:p/>
     <w:p>
-      <w:pPr>
-        <w:pStyle w:val="MultipleChoice"/>
-        <w:numPr>
-          <w:ilvl w:val="0"/>
-          <w:numId w:val="0"/>
-        </w:numPr>
-      </w:pPr>
-      <w:r>
-        <w:t xml:space="preserve">How does the length of a </w:t>
-      </w:r>
-      <w:r>
-        <w:t>between a phase and a Word page</w:t>
-      </w:r>
-      <w:r>
-        <w:t>?</w:t>
-      </w:r>
-    </w:p>
-    <w:p>
-      <w:pPr>
-        <w:pStyle w:val="MultipleChoice"/>
-        <w:numPr>
-          <w:ilvl w:val="0"/>
-          <w:numId w:val="0"/>
-        </w:numPr>
-      </w:pPr>
-    </w:p>
-    <w:p>
-      <w:pPr>
-        <w:pStyle w:val="MultipleChoice"/>
-        <w:numPr>
-          <w:ilvl w:val="0"/>
-          <w:numId w:val="0"/>
-        </w:numPr>
-      </w:pPr>
-      <w:r>
-        <w:rPr>
-          <w:noProof/>
-        </w:rPr>
-        <w:drawing>
-          <wp:inline distT="0" distB="0" distL="0" distR="0" wp14:anchorId="781BC11B" wp14:editId="341A77B1">
-            <wp:extent cx="1847619" cy="257143"/>
-            <wp:effectExtent l="0" t="0" r="635" b="0"/>
-            <wp:docPr id="3" name="Picture 3"/>
-            <wp:cNvGraphicFramePr>
-              <a:graphicFrameLocks xmlns:a="http://schemas.openxmlformats.org/drawingml/2006/main" noChangeAspect="1"/>
-            </wp:cNvGraphicFramePr>
-            <a:graphic xmlns:a="http://schemas.openxmlformats.org/drawingml/2006/main">
-              <a:graphicData uri="http://schemas.openxmlformats.org/drawingml/2006/picture">
-                <pic:pic xmlns:pic="http://schemas.openxmlformats.org/drawingml/2006/picture">
-                  <pic:nvPicPr>
-                    <pic:cNvPr id="3" name="Picture 3"/>
-                    <pic:cNvPicPr/>
-                  </pic:nvPicPr>
-                  <pic:blipFill>
-                    <a:blip r:embed="rId5">
-                      <a:extLst>
-                        <a:ext uri="{28A0092B-C50C-407E-A947-70E740481C1C}">
-                          <a14:useLocalDpi xmlns:a14="http://schemas.microsoft.com/office/drawing/2010/main" val="0"/>
-                        </a:ext>
-                      </a:extLst>
-                    </a:blip>
-                    <a:stretch>
-                      <a:fillRect/>
-                    </a:stretch>
-                  </pic:blipFill>
-                  <pic:spPr>
-                    <a:xfrm>
-                      <a:off x="0" y="0"/>
-                      <a:ext cx="1847619" cy="257143"/>
-                    </a:xfrm>
-                    <a:prstGeom prst="rect">
-                      <a:avLst/>
-                    </a:prstGeom>
-                  </pic:spPr>
-                </pic:pic>
-              </a:graphicData>
-            </a:graphic>
-          </wp:inline>
-        </w:drawing>
-      </w:r>
-    </w:p>
-    <w:p>
-      <w:pPr>
-        <w:pStyle w:val="MultipleChoice"/>
-        <w:numPr>
-          <w:ilvl w:val="0"/>
-          <w:numId w:val="0"/>
-        </w:numPr>
-      </w:pPr>
-    </w:p>
-    <w:p>
-      <w:pPr>
-        <w:pStyle w:val="MultipleChoice"/>
-        <w:numPr>
-          <w:ilvl w:val="0"/>
-          <w:numId w:val="0"/>
-        </w:numPr>
-      </w:pPr>
+      <w:r>
+        <w:t xml:space="preserve">How </w:t>
+      </w:r>
+      <w:r>
+        <w:t>might you</w:t>
+      </w:r>
+      <w:r>
+        <w:t xml:space="preserve"> create a single checkbox?</w:t>
+      </w:r>
+    </w:p>
+    <w:p>
+      <w:pPr>
+        <w:pStyle w:val="Component"/>
+      </w:pPr>
+      <w:proofErr w:type="spellStart"/>
+      <w:r>
+        <w:t>T</w:t>
+      </w:r>
+      <w:r>
+        <w:t>extarea</w:t>
+      </w:r>
+      <w:proofErr w:type="spellEnd"/>
+      <w:r>
+        <w:t>-widget</w:t>
+      </w:r>
+    </w:p>
+    <w:p>
       <w:r>
         <w:br w:type="page"/>
       </w:r>
@@ -410,305 +626,65 @@
       </w:pPr>
       <w:r>
         <w:lastRenderedPageBreak/>
-        <w:t>Multiple-Choice Questions and Checklists</w:t>
-      </w:r>
-    </w:p>
-    <w:p>
-      <w:pPr>
-        <w:pStyle w:val="MultipleChoice"/>
-        <w:numPr>
-          <w:ilvl w:val="0"/>
-          <w:numId w:val="0"/>
-        </w:numPr>
-      </w:pPr>
-    </w:p>
-    <w:p>
-      <w:pPr>
-        <w:pStyle w:val="MultipleChoice"/>
-        <w:numPr>
-          <w:ilvl w:val="0"/>
-          <w:numId w:val="0"/>
-        </w:numPr>
-      </w:pPr>
-      <w:r>
-        <w:t xml:space="preserve">You can easily create </w:t>
-      </w:r>
-      <w:r>
-        <w:t xml:space="preserve">multiple-choice questions and checklists </w:t>
-      </w:r>
-      <w:r>
-        <w:t>by creating a bulleted list of choices</w:t>
-      </w:r>
-      <w:r>
-        <w:t xml:space="preserve"> and selecting them.  Then </w:t>
-      </w:r>
-      <w:r>
-        <w:t xml:space="preserve">click </w:t>
-      </w:r>
-      <w:r>
-        <w:rPr>
-          <w:b/>
-          <w:bCs/>
-        </w:rPr>
-        <w:t>Home &gt; Styles &gt; Checklist</w:t>
-      </w:r>
-      <w:r>
-        <w:t xml:space="preserve"> or </w:t>
-      </w:r>
-      <w:r>
-        <w:rPr>
-          <w:b/>
-          <w:bCs/>
-        </w:rPr>
-        <w:t>Multiple</w:t>
-      </w:r>
-      <w:r>
-        <w:rPr>
-          <w:b/>
-          <w:bCs/>
-        </w:rPr>
-        <w:t>-</w:t>
-      </w:r>
-      <w:r>
-        <w:rPr>
-          <w:b/>
-          <w:bCs/>
-        </w:rPr>
-        <w:t>Choice</w:t>
-      </w:r>
-      <w:r>
-        <w:t>.</w:t>
-      </w:r>
-    </w:p>
-    <w:p>
-      <w:pPr>
-        <w:pStyle w:val="MultipleChoice"/>
-        <w:numPr>
-          <w:ilvl w:val="0"/>
-          <w:numId w:val="0"/>
-        </w:numPr>
-      </w:pPr>
-    </w:p>
-    <w:p>
-      <w:pPr>
-        <w:pStyle w:val="MultipleChoice"/>
-        <w:numPr>
-          <w:ilvl w:val="0"/>
-          <w:numId w:val="0"/>
-        </w:numPr>
-      </w:pPr>
-      <w:r>
-        <w:t>See below</w:t>
-      </w:r>
-      <w:r>
-        <w:t>:</w:t>
-      </w:r>
-    </w:p>
-    <w:p>
-      <w:pPr>
-        <w:pStyle w:val="MultipleChoice"/>
-        <w:numPr>
-          <w:ilvl w:val="0"/>
-          <w:numId w:val="0"/>
-        </w:numPr>
-      </w:pPr>
-    </w:p>
-    <w:p>
-      <w:pPr>
-        <w:pStyle w:val="MultipleChoice"/>
-        <w:numPr>
-          <w:ilvl w:val="0"/>
-          <w:numId w:val="0"/>
-        </w:numPr>
-      </w:pPr>
-      <w:r>
-        <w:rPr>
-          <w:noProof/>
-        </w:rPr>
-        <w:drawing>
-          <wp:inline distT="0" distB="0" distL="0" distR="0" wp14:anchorId="1706EFE2" wp14:editId="19B49B7B">
-            <wp:extent cx="6095238" cy="3428571"/>
-            <wp:effectExtent l="0" t="0" r="1270" b="635"/>
-            <wp:docPr id="5" name="Picture 5" descr="Graphical user interface, application, Word&#10;&#10;Description automatically generated"/>
-            <wp:cNvGraphicFramePr>
-              <a:graphicFrameLocks xmlns:a="http://schemas.openxmlformats.org/drawingml/2006/main" noChangeAspect="1"/>
-            </wp:cNvGraphicFramePr>
-            <a:graphic xmlns:a="http://schemas.openxmlformats.org/drawingml/2006/main">
-              <a:graphicData uri="http://schemas.openxmlformats.org/drawingml/2006/picture">
-                <pic:pic xmlns:pic="http://schemas.openxmlformats.org/drawingml/2006/picture">
-                  <pic:nvPicPr>
-                    <pic:cNvPr id="5" name="Picture 5" descr="Graphical user interface, application, Word&#10;&#10;Description automatically generated"/>
-                    <pic:cNvPicPr/>
-                  </pic:nvPicPr>
-                  <pic:blipFill>
-                    <a:blip r:embed="rId7">
-                      <a:extLst>
-                        <a:ext uri="{28A0092B-C50C-407E-A947-70E740481C1C}">
-                          <a14:useLocalDpi xmlns:a14="http://schemas.microsoft.com/office/drawing/2010/main" val="0"/>
-                        </a:ext>
-                      </a:extLst>
-                    </a:blip>
-                    <a:stretch>
-                      <a:fillRect/>
-                    </a:stretch>
-                  </pic:blipFill>
-                  <pic:spPr>
-                    <a:xfrm>
-                      <a:off x="0" y="0"/>
-                      <a:ext cx="6095238" cy="3428571"/>
-                    </a:xfrm>
-                    <a:prstGeom prst="rect">
-                      <a:avLst/>
-                    </a:prstGeom>
-                  </pic:spPr>
-                </pic:pic>
-              </a:graphicData>
-            </a:graphic>
-          </wp:inline>
-        </w:drawing>
-      </w:r>
-    </w:p>
-    <w:p>
-      <w:pPr>
-        <w:pStyle w:val="MultipleChoice"/>
-        <w:numPr>
-          <w:ilvl w:val="0"/>
-          <w:numId w:val="0"/>
-        </w:numPr>
-      </w:pPr>
-    </w:p>
-    <w:p>
-      <w:pPr>
-        <w:pStyle w:val="MultipleChoice"/>
-        <w:numPr>
-          <w:ilvl w:val="0"/>
-          <w:numId w:val="0"/>
-        </w:numPr>
-      </w:pPr>
-    </w:p>
-    <w:p>
-      <w:r>
-        <w:t xml:space="preserve">How </w:t>
-      </w:r>
-      <w:r>
-        <w:t>might you</w:t>
-      </w:r>
-      <w:r>
-        <w:t xml:space="preserve"> create a single checkbox?</w:t>
-      </w:r>
-    </w:p>
-    <w:p>
-      <w:r>
-        <w:rPr>
-          <w:noProof/>
-        </w:rPr>
-        <w:drawing>
-          <wp:inline distT="0" distB="0" distL="0" distR="0" wp14:anchorId="105FFE3C" wp14:editId="5D80B121">
-            <wp:extent cx="1847619" cy="257143"/>
-            <wp:effectExtent l="0" t="0" r="635" b="0"/>
-            <wp:docPr id="4" name="Picture 4"/>
-            <wp:cNvGraphicFramePr>
-              <a:graphicFrameLocks xmlns:a="http://schemas.openxmlformats.org/drawingml/2006/main" noChangeAspect="1"/>
-            </wp:cNvGraphicFramePr>
-            <a:graphic xmlns:a="http://schemas.openxmlformats.org/drawingml/2006/main">
-              <a:graphicData uri="http://schemas.openxmlformats.org/drawingml/2006/picture">
-                <pic:pic xmlns:pic="http://schemas.openxmlformats.org/drawingml/2006/picture">
-                  <pic:nvPicPr>
-                    <pic:cNvPr id="4" name="Picture 4"/>
-                    <pic:cNvPicPr/>
-                  </pic:nvPicPr>
-                  <pic:blipFill>
-                    <a:blip r:embed="rId5">
-                      <a:extLst>
-                        <a:ext uri="{28A0092B-C50C-407E-A947-70E740481C1C}">
-                          <a14:useLocalDpi xmlns:a14="http://schemas.microsoft.com/office/drawing/2010/main" val="0"/>
-                        </a:ext>
-                      </a:extLst>
-                    </a:blip>
-                    <a:stretch>
-                      <a:fillRect/>
-                    </a:stretch>
-                  </pic:blipFill>
-                  <pic:spPr>
-                    <a:xfrm>
-                      <a:off x="0" y="0"/>
-                      <a:ext cx="1847619" cy="257143"/>
-                    </a:xfrm>
-                    <a:prstGeom prst="rect">
-                      <a:avLst/>
-                    </a:prstGeom>
-                  </pic:spPr>
-                </pic:pic>
-              </a:graphicData>
-            </a:graphic>
-          </wp:inline>
-        </w:drawing>
-      </w:r>
-    </w:p>
+        <w:t>Answer</w:t>
+      </w:r>
+    </w:p>
+    <w:tbl>
+      <w:tblPr>
+        <w:tblStyle w:val="TableGrid"/>
+        <w:tblW w:w="0" w:type="auto"/>
+        <w:tblLook w:val="04A0" w:firstRow="1" w:lastRow="0" w:firstColumn="1" w:lastColumn="0" w:noHBand="0" w:noVBand="1"/>
+      </w:tblPr>
+      <w:tblGrid>
+        <w:gridCol w:w="9736"/>
+      </w:tblGrid>
+      <w:tr>
+        <w:tc>
+          <w:tcPr>
+            <w:tcW w:w="9736" w:type="dxa"/>
+          </w:tcPr>
+          <w:p>
+            <w:pPr>
+              <w:pStyle w:val="Component"/>
+            </w:pPr>
+            <w:r>
+              <w:t>carry-forward</w:t>
+            </w:r>
+          </w:p>
+        </w:tc>
+      </w:tr>
+      <w:tr>
+        <w:tc>
+          <w:tcPr>
+            <w:tcW w:w="9736" w:type="dxa"/>
+          </w:tcPr>
+          <w:p>
+            <w:r>
+              <w:t>Create a single bulleted item and style it with a Checklist.</w:t>
+            </w:r>
+          </w:p>
+        </w:tc>
+      </w:tr>
+    </w:tbl>
     <w:p/>
     <w:p>
-      <w:r>
-        <w:br w:type="page"/>
-      </w:r>
-    </w:p>
-    <w:p>
-      <w:pPr>
-        <w:pStyle w:val="Heading3"/>
-      </w:pPr>
-      <w:r>
-        <w:lastRenderedPageBreak/>
-        <w:t>Images, Equations, Tables, oh, my!</w:t>
+      <w:pPr>
+        <w:pStyle w:val="Heading2"/>
+      </w:pPr>
+      <w:r>
+        <w:t>Additional Content</w:t>
       </w:r>
     </w:p>
     <w:p/>
     <w:p>
       <w:r>
-        <w:t>Word already provides vari</w:t>
-      </w:r>
-      <w:r>
-        <w:t>ous</w:t>
-      </w:r>
-      <w:r>
-        <w:t xml:space="preserve"> types of items</w:t>
-      </w:r>
-      <w:r>
-        <w:t xml:space="preserve"> which can be inserted</w:t>
-      </w:r>
-      <w:r>
-        <w:t xml:space="preserve">. </w:t>
-      </w:r>
-      <w:r>
-        <w:t xml:space="preserve">The big advantage of using Word is that you </w:t>
-      </w:r>
-      <w:proofErr w:type="gramStart"/>
-      <w:r>
-        <w:t>don’t</w:t>
-      </w:r>
-      <w:proofErr w:type="gramEnd"/>
-      <w:r>
-        <w:t xml:space="preserve"> have to learn another editor to incorporate </w:t>
-      </w:r>
-      <w:r>
-        <w:t>them</w:t>
-      </w:r>
-      <w:r>
-        <w:t xml:space="preserve">.  Better yet, you </w:t>
-      </w:r>
-      <w:proofErr w:type="gramStart"/>
-      <w:r>
-        <w:t>don’t</w:t>
-      </w:r>
-      <w:proofErr w:type="gramEnd"/>
-      <w:r>
-        <w:t xml:space="preserve"> have to upload images </w:t>
-      </w:r>
-      <w:r>
-        <w:t>if they are inserted in the text!</w:t>
-      </w:r>
-    </w:p>
-    <w:p>
-      <w:r>
-        <w:t>Examples:</w:t>
+        <w:t>You can also insert</w:t>
+      </w:r>
+      <w:r>
+        <w:t xml:space="preserve"> a variety of content</w:t>
+      </w:r>
+      <w:r>
+        <w:t xml:space="preserve"> shown below:</w:t>
       </w:r>
     </w:p>
     <w:p>
@@ -728,26 +704,11 @@
     </w:p>
     <w:p>
       <w:r>
-        <w:t xml:space="preserve">Click where you want to insert the picture and then chose the picture using </w:t>
-      </w:r>
-      <w:r>
-        <w:rPr>
-          <w:b/>
-          <w:bCs/>
-        </w:rPr>
-        <w:t>Insert &gt; Pictures &gt; This Device</w:t>
-      </w:r>
-      <w:r>
-        <w:t xml:space="preserve"> and select your image.</w:t>
-      </w:r>
-    </w:p>
-    <w:p>
-      <w:r>
         <w:rPr>
           <w:noProof/>
         </w:rPr>
         <w:drawing>
-          <wp:inline distT="0" distB="0" distL="0" distR="0" wp14:anchorId="66CB086B" wp14:editId="6097B273">
+          <wp:inline distT="0" distB="0" distL="0" distR="0" wp14:anchorId="1BBE1EFD" wp14:editId="67B79657">
             <wp:extent cx="3009900" cy="2006806"/>
             <wp:effectExtent l="0" t="0" r="0" b="0"/>
             <wp:docPr id="6" name="Picture 6" descr="A body of water with a city in the background&#10;&#10;Description automatically generated with medium confidence"/>
@@ -762,7 +723,7 @@
                     <pic:cNvPicPr/>
                   </pic:nvPicPr>
                   <pic:blipFill>
-                    <a:blip r:embed="rId8" cstate="print">
+                    <a:blip r:embed="rId7" cstate="print">
                       <a:extLst>
                         <a:ext uri="{28A0092B-C50C-407E-A947-70E740481C1C}">
                           <a14:useLocalDpi xmlns:a14="http://schemas.microsoft.com/office/drawing/2010/main" val="0"/>
@@ -791,6 +752,148 @@
     </w:p>
     <w:p/>
     <w:p>
+      <w:r>
+        <w:t>Place your cursor at the desired location and choose the menu option</w:t>
+      </w:r>
+      <w:r>
+        <w:t>s</w:t>
+      </w:r>
+      <w:r>
+        <w:t xml:space="preserve"> indicated.</w:t>
+      </w:r>
+    </w:p>
+    <w:p>
+      <w:r>
+        <w:rPr>
+          <w:noProof/>
+        </w:rPr>
+        <w:drawing>
+          <wp:inline distT="0" distB="0" distL="0" distR="0" wp14:anchorId="7DC9EE62" wp14:editId="2A123A39">
+            <wp:extent cx="4504762" cy="2409524"/>
+            <wp:effectExtent l="0" t="0" r="0" b="0"/>
+            <wp:docPr id="29" name="Picture 29" descr="Graphical user interface, application, Word&#10;&#10;Description automatically generated"/>
+            <wp:cNvGraphicFramePr>
+              <a:graphicFrameLocks xmlns:a="http://schemas.openxmlformats.org/drawingml/2006/main" noChangeAspect="1"/>
+            </wp:cNvGraphicFramePr>
+            <a:graphic xmlns:a="http://schemas.openxmlformats.org/drawingml/2006/main">
+              <a:graphicData uri="http://schemas.openxmlformats.org/drawingml/2006/picture">
+                <pic:pic xmlns:pic="http://schemas.openxmlformats.org/drawingml/2006/picture">
+                  <pic:nvPicPr>
+                    <pic:cNvPr id="29" name="Picture 29" descr="Graphical user interface, application, Word&#10;&#10;Description automatically generated"/>
+                    <pic:cNvPicPr/>
+                  </pic:nvPicPr>
+                  <pic:blipFill>
+                    <a:blip r:embed="rId8">
+                      <a:extLst>
+                        <a:ext uri="{28A0092B-C50C-407E-A947-70E740481C1C}">
+                          <a14:useLocalDpi xmlns:a14="http://schemas.microsoft.com/office/drawing/2010/main" val="0"/>
+                        </a:ext>
+                      </a:extLst>
+                    </a:blip>
+                    <a:stretch>
+                      <a:fillRect/>
+                    </a:stretch>
+                  </pic:blipFill>
+                  <pic:spPr>
+                    <a:xfrm>
+                      <a:off x="0" y="0"/>
+                      <a:ext cx="4504762" cy="2409524"/>
+                    </a:xfrm>
+                    <a:prstGeom prst="rect">
+                      <a:avLst/>
+                    </a:prstGeom>
+                  </pic:spPr>
+                </pic:pic>
+              </a:graphicData>
+            </a:graphic>
+          </wp:inline>
+        </w:drawing>
+      </w:r>
+    </w:p>
+    <w:p/>
+    <w:p>
+      <w:r>
+        <w:rPr>
+          <w:noProof/>
+        </w:rPr>
+        <w:lastRenderedPageBreak/>
+        <w:drawing>
+          <wp:inline distT="0" distB="0" distL="0" distR="0" wp14:anchorId="19E3D497" wp14:editId="196BC08F">
+            <wp:extent cx="4181470" cy="3002915"/>
+            <wp:effectExtent l="0" t="0" r="0" b="6985"/>
+            <wp:docPr id="19" name="Picture 19" descr="Graphical user interface, application, Word&#10;&#10;Description automatically generated"/>
+            <wp:cNvGraphicFramePr>
+              <a:graphicFrameLocks xmlns:a="http://schemas.openxmlformats.org/drawingml/2006/main" noChangeAspect="1"/>
+            </wp:cNvGraphicFramePr>
+            <a:graphic xmlns:a="http://schemas.openxmlformats.org/drawingml/2006/main">
+              <a:graphicData uri="http://schemas.openxmlformats.org/drawingml/2006/picture">
+                <pic:pic xmlns:pic="http://schemas.openxmlformats.org/drawingml/2006/picture">
+                  <pic:nvPicPr>
+                    <pic:cNvPr id="19" name="Picture 19" descr="Graphical user interface, application, Word&#10;&#10;Description automatically generated"/>
+                    <pic:cNvPicPr/>
+                  </pic:nvPicPr>
+                  <pic:blipFill>
+                    <a:blip r:embed="rId9">
+                      <a:extLst>
+                        <a:ext uri="{28A0092B-C50C-407E-A947-70E740481C1C}">
+                          <a14:useLocalDpi xmlns:a14="http://schemas.microsoft.com/office/drawing/2010/main" val="0"/>
+                        </a:ext>
+                      </a:extLst>
+                    </a:blip>
+                    <a:stretch>
+                      <a:fillRect/>
+                    </a:stretch>
+                  </pic:blipFill>
+                  <pic:spPr>
+                    <a:xfrm>
+                      <a:off x="0" y="0"/>
+                      <a:ext cx="4202501" cy="3018018"/>
+                    </a:xfrm>
+                    <a:prstGeom prst="rect">
+                      <a:avLst/>
+                    </a:prstGeom>
+                  </pic:spPr>
+                </pic:pic>
+              </a:graphicData>
+            </a:graphic>
+          </wp:inline>
+        </w:drawing>
+      </w:r>
+      <w:r>
+        <w:t xml:space="preserve"> </w:t>
+      </w:r>
+    </w:p>
+    <w:p/>
+    <w:p>
+      <w:r>
+        <w:t xml:space="preserve">Hint: </w:t>
+      </w:r>
+      <w:r>
+        <w:t xml:space="preserve">Insert static images </w:t>
+      </w:r>
+      <w:r>
+        <w:t>now</w:t>
+      </w:r>
+      <w:r>
+        <w:t xml:space="preserve"> and you </w:t>
+      </w:r>
+      <w:proofErr w:type="gramStart"/>
+      <w:r>
+        <w:t>won’t</w:t>
+      </w:r>
+      <w:proofErr w:type="gramEnd"/>
+      <w:r>
+        <w:t xml:space="preserve"> have to upload them</w:t>
+      </w:r>
+      <w:r>
+        <w:t xml:space="preserve"> to Allele later</w:t>
+      </w:r>
+      <w:r>
+        <w:t>!</w:t>
+      </w:r>
+    </w:p>
+    <w:p/>
+    <w:p>
       <w:pPr>
         <w:rPr>
           <w:b/>
@@ -807,17 +910,105 @@
     </w:p>
     <w:p>
       <w:r>
-        <w:t xml:space="preserve">Click where you want the equation and then choose the equation using </w:t>
-      </w:r>
+        <w:t>To insert latex equations follow the steps below:</w:t>
+      </w:r>
+    </w:p>
+    <w:p>
       <w:r>
         <w:rPr>
-          <w:b/>
-          <w:bCs/>
+          <w:noProof/>
         </w:rPr>
-        <w:t>Insert &gt; Symbols &gt; Insert New Equation</w:t>
-      </w:r>
-    </w:p>
-    <w:p/>
+        <w:drawing>
+          <wp:inline distT="0" distB="0" distL="0" distR="0" wp14:anchorId="1AB01EA7" wp14:editId="79B12620">
+            <wp:extent cx="6188710" cy="1099820"/>
+            <wp:effectExtent l="0" t="0" r="2540" b="5080"/>
+            <wp:docPr id="30" name="Picture 30" descr="Graphical user interface, application, Word&#10;&#10;Description automatically generated"/>
+            <wp:cNvGraphicFramePr>
+              <a:graphicFrameLocks xmlns:a="http://schemas.openxmlformats.org/drawingml/2006/main" noChangeAspect="1"/>
+            </wp:cNvGraphicFramePr>
+            <a:graphic xmlns:a="http://schemas.openxmlformats.org/drawingml/2006/main">
+              <a:graphicData uri="http://schemas.openxmlformats.org/drawingml/2006/picture">
+                <pic:pic xmlns:pic="http://schemas.openxmlformats.org/drawingml/2006/picture">
+                  <pic:nvPicPr>
+                    <pic:cNvPr id="30" name="Picture 30" descr="Graphical user interface, application, Word&#10;&#10;Description automatically generated"/>
+                    <pic:cNvPicPr/>
+                  </pic:nvPicPr>
+                  <pic:blipFill>
+                    <a:blip r:embed="rId10">
+                      <a:extLst>
+                        <a:ext uri="{28A0092B-C50C-407E-A947-70E740481C1C}">
+                          <a14:useLocalDpi xmlns:a14="http://schemas.microsoft.com/office/drawing/2010/main" val="0"/>
+                        </a:ext>
+                      </a:extLst>
+                    </a:blip>
+                    <a:stretch>
+                      <a:fillRect/>
+                    </a:stretch>
+                  </pic:blipFill>
+                  <pic:spPr>
+                    <a:xfrm>
+                      <a:off x="0" y="0"/>
+                      <a:ext cx="6188710" cy="1099820"/>
+                    </a:xfrm>
+                    <a:prstGeom prst="rect">
+                      <a:avLst/>
+                    </a:prstGeom>
+                  </pic:spPr>
+                </pic:pic>
+              </a:graphicData>
+            </a:graphic>
+          </wp:inline>
+        </w:drawing>
+      </w:r>
+    </w:p>
+    <w:p>
+      <w:r>
+        <w:rPr>
+          <w:noProof/>
+        </w:rPr>
+        <w:drawing>
+          <wp:inline distT="0" distB="0" distL="0" distR="0" wp14:anchorId="34116E02" wp14:editId="43E9A654">
+            <wp:extent cx="6188710" cy="1056005"/>
+            <wp:effectExtent l="0" t="0" r="2540" b="0"/>
+            <wp:docPr id="31" name="Picture 31" descr="Diagram&#10;&#10;Description automatically generated"/>
+            <wp:cNvGraphicFramePr>
+              <a:graphicFrameLocks xmlns:a="http://schemas.openxmlformats.org/drawingml/2006/main" noChangeAspect="1"/>
+            </wp:cNvGraphicFramePr>
+            <a:graphic xmlns:a="http://schemas.openxmlformats.org/drawingml/2006/main">
+              <a:graphicData uri="http://schemas.openxmlformats.org/drawingml/2006/picture">
+                <pic:pic xmlns:pic="http://schemas.openxmlformats.org/drawingml/2006/picture">
+                  <pic:nvPicPr>
+                    <pic:cNvPr id="31" name="Picture 31" descr="Diagram&#10;&#10;Description automatically generated"/>
+                    <pic:cNvPicPr/>
+                  </pic:nvPicPr>
+                  <pic:blipFill>
+                    <a:blip r:embed="rId11">
+                      <a:extLst>
+                        <a:ext uri="{28A0092B-C50C-407E-A947-70E740481C1C}">
+                          <a14:useLocalDpi xmlns:a14="http://schemas.microsoft.com/office/drawing/2010/main" val="0"/>
+                        </a:ext>
+                      </a:extLst>
+                    </a:blip>
+                    <a:stretch>
+                      <a:fillRect/>
+                    </a:stretch>
+                  </pic:blipFill>
+                  <pic:spPr>
+                    <a:xfrm>
+                      <a:off x="0" y="0"/>
+                      <a:ext cx="6188710" cy="1056005"/>
+                    </a:xfrm>
+                    <a:prstGeom prst="rect">
+                      <a:avLst/>
+                    </a:prstGeom>
+                  </pic:spPr>
+                </pic:pic>
+              </a:graphicData>
+            </a:graphic>
+          </wp:inline>
+        </w:drawing>
+      </w:r>
+    </w:p>
     <w:p>
       <w:pPr>
         <w:rPr>
@@ -1027,71 +1218,51 @@
     <w:p/>
     <w:p>
       <w:r>
-        <w:t xml:space="preserve">Why is it </w:t>
-      </w:r>
-      <w:r>
-        <w:t xml:space="preserve">important to import equations through Word rather than </w:t>
-      </w:r>
-      <w:r>
-        <w:t xml:space="preserve">using </w:t>
-      </w:r>
-      <w:r>
-        <w:t>images</w:t>
-      </w:r>
-      <w:r>
-        <w:t xml:space="preserve"> of equations</w:t>
-      </w:r>
-      <w:r>
-        <w:t>?</w:t>
-      </w:r>
-    </w:p>
-    <w:p>
-      <w:r>
+        <w:t>Faculty</w:t>
+      </w:r>
+      <w:r>
+        <w:t xml:space="preserve"> often make images of equations and insert them.  Why is that a bad idea?</w:t>
+      </w:r>
+    </w:p>
+    <w:p>
+      <w:pPr>
+        <w:pStyle w:val="Component"/>
+      </w:pPr>
+      <w:proofErr w:type="spellStart"/>
+      <w:r>
+        <w:t>T</w:t>
+      </w:r>
+      <w:r>
+        <w:t>extarea</w:t>
+      </w:r>
+      <w:proofErr w:type="spellEnd"/>
+      <w:r>
+        <w:t>-widget</w:t>
+      </w:r>
+    </w:p>
+    <w:p>
+      <w:pPr>
         <w:rPr>
-          <w:noProof/>
+          <w:b/>
+          <w:bCs/>
         </w:rPr>
-        <w:drawing>
-          <wp:inline distT="0" distB="0" distL="0" distR="0" wp14:anchorId="3F90CBC6" wp14:editId="0DD1E0C4">
-            <wp:extent cx="1628571" cy="466667"/>
-            <wp:effectExtent l="0" t="0" r="0" b="0"/>
-            <wp:docPr id="7" name="Picture 7"/>
-            <wp:cNvGraphicFramePr>
-              <a:graphicFrameLocks xmlns:a="http://schemas.openxmlformats.org/drawingml/2006/main" noChangeAspect="1"/>
-            </wp:cNvGraphicFramePr>
-            <a:graphic xmlns:a="http://schemas.openxmlformats.org/drawingml/2006/main">
-              <a:graphicData uri="http://schemas.openxmlformats.org/drawingml/2006/picture">
-                <pic:pic xmlns:pic="http://schemas.openxmlformats.org/drawingml/2006/picture">
-                  <pic:nvPicPr>
-                    <pic:cNvPr id="7" name="Picture 7"/>
-                    <pic:cNvPicPr/>
-                  </pic:nvPicPr>
-                  <pic:blipFill>
-                    <a:blip r:embed="rId9">
-                      <a:extLst>
-                        <a:ext uri="{28A0092B-C50C-407E-A947-70E740481C1C}">
-                          <a14:useLocalDpi xmlns:a14="http://schemas.microsoft.com/office/drawing/2010/main" val="0"/>
-                        </a:ext>
-                      </a:extLst>
-                    </a:blip>
-                    <a:stretch>
-                      <a:fillRect/>
-                    </a:stretch>
-                  </pic:blipFill>
-                  <pic:spPr>
-                    <a:xfrm>
-                      <a:off x="0" y="0"/>
-                      <a:ext cx="1628571" cy="466667"/>
-                    </a:xfrm>
-                    <a:prstGeom prst="rect">
-                      <a:avLst/>
-                    </a:prstGeom>
-                  </pic:spPr>
-                </pic:pic>
-              </a:graphicData>
-            </a:graphic>
-          </wp:inline>
-        </w:drawing>
-      </w:r>
+      </w:pPr>
+    </w:p>
+    <w:p>
+      <w:pPr>
+        <w:rPr>
+          <w:b/>
+          <w:bCs/>
+        </w:rPr>
+      </w:pPr>
+    </w:p>
+    <w:p>
+      <w:pPr>
+        <w:rPr>
+          <w:b/>
+          <w:bCs/>
+        </w:rPr>
+      </w:pPr>
     </w:p>
     <w:p>
       <w:pPr>
@@ -1114,28 +1285,6 @@
           <w:bCs/>
         </w:rPr>
         <w:t>Tables</w:t>
-      </w:r>
-    </w:p>
-    <w:p>
-      <w:r>
-        <w:t xml:space="preserve">Use </w:t>
-      </w:r>
-      <w:r>
-        <w:rPr>
-          <w:b/>
-          <w:bCs/>
-        </w:rPr>
-        <w:t>Insert &gt; Table</w:t>
-      </w:r>
-      <w:r>
-        <w:rPr>
-          <w:b/>
-          <w:bCs/>
-        </w:rPr>
-        <w:t xml:space="preserve"> </w:t>
-      </w:r>
-      <w:r>
-        <w:t>to insert and edit the table.</w:t>
       </w:r>
     </w:p>
     <w:tbl>
@@ -1258,20 +1407,14 @@
     <w:p/>
     <w:p>
       <w:r>
-        <w:t>How might your table look in Allele after importation?</w:t>
-      </w:r>
-    </w:p>
-    <w:p>
-      <w:r>
         <w:rPr>
           <w:noProof/>
         </w:rPr>
-        <w:lastRenderedPageBreak/>
         <w:drawing>
-          <wp:inline distT="0" distB="0" distL="0" distR="0" wp14:anchorId="3948A68A" wp14:editId="63A709CC">
-            <wp:extent cx="1628571" cy="466667"/>
-            <wp:effectExtent l="0" t="0" r="0" b="0"/>
-            <wp:docPr id="8" name="Picture 8"/>
+          <wp:inline distT="0" distB="0" distL="0" distR="0" wp14:anchorId="7F2B7365" wp14:editId="1F451D1D">
+            <wp:extent cx="3447619" cy="1171429"/>
+            <wp:effectExtent l="0" t="0" r="635" b="0"/>
+            <wp:docPr id="26" name="Picture 26" descr="Diagram&#10;&#10;Description automatically generated"/>
             <wp:cNvGraphicFramePr>
               <a:graphicFrameLocks xmlns:a="http://schemas.openxmlformats.org/drawingml/2006/main" noChangeAspect="1"/>
             </wp:cNvGraphicFramePr>
@@ -1279,11 +1422,11 @@
               <a:graphicData uri="http://schemas.openxmlformats.org/drawingml/2006/picture">
                 <pic:pic xmlns:pic="http://schemas.openxmlformats.org/drawingml/2006/picture">
                   <pic:nvPicPr>
-                    <pic:cNvPr id="8" name="Picture 8"/>
+                    <pic:cNvPr id="26" name="Picture 26" descr="Diagram&#10;&#10;Description automatically generated"/>
                     <pic:cNvPicPr/>
                   </pic:nvPicPr>
                   <pic:blipFill>
-                    <a:blip r:embed="rId9">
+                    <a:blip r:embed="rId12">
                       <a:extLst>
                         <a:ext uri="{28A0092B-C50C-407E-A947-70E740481C1C}">
                           <a14:useLocalDpi xmlns:a14="http://schemas.microsoft.com/office/drawing/2010/main" val="0"/>
@@ -1297,7 +1440,7 @@
                   <pic:spPr>
                     <a:xfrm>
                       <a:off x="0" y="0"/>
-                      <a:ext cx="1628571" cy="466667"/>
+                      <a:ext cx="3447619" cy="1171429"/>
                     </a:xfrm>
                     <a:prstGeom prst="rect">
                       <a:avLst/>
@@ -1309,6 +1452,32 @@
           </wp:inline>
         </w:drawing>
       </w:r>
+    </w:p>
+    <w:p/>
+    <w:p>
+      <w:r>
+        <w:t>How might your table look in Allele after importation?</w:t>
+      </w:r>
+    </w:p>
+    <w:p>
+      <w:pPr>
+        <w:pStyle w:val="Component"/>
+      </w:pPr>
+      <w:proofErr w:type="spellStart"/>
+      <w:r>
+        <w:t>T</w:t>
+      </w:r>
+      <w:r>
+        <w:t>extarea</w:t>
+      </w:r>
+      <w:proofErr w:type="spellEnd"/>
+      <w:r>
+        <w:t>-widget</w:t>
+      </w:r>
+    </w:p>
+    <w:p/>
+    <w:p/>
+    <w:p>
       <w:r>
         <w:br w:type="page"/>
       </w:r>
@@ -1319,210 +1488,141 @@
       </w:pPr>
       <w:r>
         <w:lastRenderedPageBreak/>
+        <w:t>Answers</w:t>
+      </w:r>
+    </w:p>
+    <w:tbl>
+      <w:tblPr>
+        <w:tblStyle w:val="TableGrid"/>
+        <w:tblW w:w="0" w:type="auto"/>
+        <w:tblLook w:val="04A0" w:firstRow="1" w:lastRow="0" w:firstColumn="1" w:lastColumn="0" w:noHBand="0" w:noVBand="1"/>
+      </w:tblPr>
+      <w:tblGrid>
+        <w:gridCol w:w="9736"/>
+      </w:tblGrid>
+      <w:tr>
+        <w:tc>
+          <w:tcPr>
+            <w:tcW w:w="9736" w:type="dxa"/>
+          </w:tcPr>
+          <w:p>
+            <w:pPr>
+              <w:pStyle w:val="Component"/>
+            </w:pPr>
+            <w:r>
+              <w:t>carry-forward</w:t>
+            </w:r>
+          </w:p>
+        </w:tc>
+      </w:tr>
+      <w:tr>
+        <w:tc>
+          <w:tcPr>
+            <w:tcW w:w="9736" w:type="dxa"/>
+          </w:tcPr>
+          <w:p>
+            <w:r>
+              <w:t xml:space="preserve">Images </w:t>
+            </w:r>
+            <w:proofErr w:type="gramStart"/>
+            <w:r>
+              <w:t>can’t</w:t>
+            </w:r>
+            <w:proofErr w:type="gramEnd"/>
+            <w:r>
+              <w:t xml:space="preserve"> be read by a screen reader and so aren’t accessible.  Equations inserted into Allele are based on the MathML standard and are accessible.</w:t>
+            </w:r>
+          </w:p>
+        </w:tc>
+      </w:tr>
+      <w:tr>
+        <w:tc>
+          <w:tcPr>
+            <w:tcW w:w="9736" w:type="dxa"/>
+          </w:tcPr>
+          <w:p>
+            <w:pPr>
+              <w:pStyle w:val="Component"/>
+            </w:pPr>
+            <w:r>
+              <w:t>carry-forward</w:t>
+            </w:r>
+          </w:p>
+        </w:tc>
+      </w:tr>
+      <w:tr>
+        <w:tc>
+          <w:tcPr>
+            <w:tcW w:w="9736" w:type="dxa"/>
+          </w:tcPr>
+          <w:p>
+            <w:r>
+              <w:t>We can only convert the basic table characteristics.  You can use the table editor in Allele to enhance your tables.</w:t>
+            </w:r>
+          </w:p>
+        </w:tc>
+      </w:tr>
+    </w:tbl>
+    <w:p/>
+    <w:p/>
+    <w:p/>
+    <w:p/>
+    <w:p>
+      <w:pPr>
+        <w:pStyle w:val="Heading3"/>
+      </w:pPr>
+      <w:r>
         <w:t>Phase Components</w:t>
       </w:r>
     </w:p>
     <w:p/>
     <w:p>
       <w:r>
-        <w:t xml:space="preserve">Phase components provide a variety of interactive capabilities </w:t>
+        <w:t xml:space="preserve">Phase components provide </w:t>
+      </w:r>
+      <w:r>
+        <w:t>phase interactivity</w:t>
+      </w:r>
+      <w:r>
+        <w:t xml:space="preserve"> </w:t>
       </w:r>
       <w:r>
         <w:t>to</w:t>
       </w:r>
       <w:r>
-        <w:t xml:space="preserve"> Allele. These include the basic types like single-line text, multiple-line text, select boxes</w:t>
-      </w:r>
-      <w:r>
-        <w:t xml:space="preserve"> and carry-forward. Additionally, many more components provide capabilities like markup of images, </w:t>
-      </w:r>
-      <w:proofErr w:type="gramStart"/>
-      <w:r>
-        <w:t>simulations</w:t>
-      </w:r>
-      <w:proofErr w:type="gramEnd"/>
-      <w:r>
-        <w:t xml:space="preserve"> and discipline-specific components</w:t>
-      </w:r>
-      <w:r>
-        <w:t>, etc.</w:t>
-      </w:r>
-      <w:r>
-        <w:t xml:space="preserve"> </w:t>
-      </w:r>
-      <w:r>
-        <w:t xml:space="preserve">Word importation </w:t>
-      </w:r>
-      <w:r>
-        <w:t xml:space="preserve">will only </w:t>
-      </w:r>
-      <w:r>
-        <w:t>process only supports the basic types.  This is accomplished by pasting an image of the component from a prepared library of images. The images will be converted to real components in Allele.</w:t>
-      </w:r>
-    </w:p>
-    <w:p>
-      <w:r>
-        <w:t>The component images are shown below.</w:t>
-      </w:r>
-    </w:p>
-    <w:p>
-      <w:pPr>
-        <w:rPr>
-          <w:noProof/>
-        </w:rPr>
-      </w:pPr>
-      <w:r>
-        <w:rPr>
-          <w:noProof/>
-        </w:rPr>
-        <w:drawing>
-          <wp:inline distT="0" distB="0" distL="0" distR="0" wp14:anchorId="7BA27270" wp14:editId="220D209C">
-            <wp:extent cx="1847619" cy="257143"/>
-            <wp:effectExtent l="0" t="0" r="635" b="0"/>
-            <wp:docPr id="11" name="Picture 11"/>
-            <wp:cNvGraphicFramePr>
-              <a:graphicFrameLocks xmlns:a="http://schemas.openxmlformats.org/drawingml/2006/main" noChangeAspect="1"/>
-            </wp:cNvGraphicFramePr>
-            <a:graphic xmlns:a="http://schemas.openxmlformats.org/drawingml/2006/main">
-              <a:graphicData uri="http://schemas.openxmlformats.org/drawingml/2006/picture">
-                <pic:pic xmlns:pic="http://schemas.openxmlformats.org/drawingml/2006/picture">
-                  <pic:nvPicPr>
-                    <pic:cNvPr id="11" name="Picture 11"/>
-                    <pic:cNvPicPr/>
-                  </pic:nvPicPr>
-                  <pic:blipFill>
-                    <a:blip r:embed="rId5">
-                      <a:extLst>
-                        <a:ext uri="{28A0092B-C50C-407E-A947-70E740481C1C}">
-                          <a14:useLocalDpi xmlns:a14="http://schemas.microsoft.com/office/drawing/2010/main" val="0"/>
-                        </a:ext>
-                      </a:extLst>
-                    </a:blip>
-                    <a:stretch>
-                      <a:fillRect/>
-                    </a:stretch>
-                  </pic:blipFill>
-                  <pic:spPr>
-                    <a:xfrm>
-                      <a:off x="0" y="0"/>
-                      <a:ext cx="1847619" cy="257143"/>
-                    </a:xfrm>
-                    <a:prstGeom prst="rect">
-                      <a:avLst/>
-                    </a:prstGeom>
-                  </pic:spPr>
-                </pic:pic>
-              </a:graphicData>
-            </a:graphic>
-          </wp:inline>
-        </w:drawing>
-      </w:r>
-    </w:p>
-    <w:p>
-      <w:pPr>
-        <w:rPr>
-          <w:noProof/>
-        </w:rPr>
-      </w:pPr>
-      <w:r>
-        <w:rPr>
-          <w:noProof/>
-        </w:rPr>
-        <w:drawing>
-          <wp:inline distT="0" distB="0" distL="0" distR="0" wp14:anchorId="5EC87D3B" wp14:editId="4234A37C">
-            <wp:extent cx="1628571" cy="466667"/>
-            <wp:effectExtent l="0" t="0" r="0" b="0"/>
-            <wp:docPr id="10" name="Picture 10"/>
-            <wp:cNvGraphicFramePr>
-              <a:graphicFrameLocks xmlns:a="http://schemas.openxmlformats.org/drawingml/2006/main" noChangeAspect="1"/>
-            </wp:cNvGraphicFramePr>
-            <a:graphic xmlns:a="http://schemas.openxmlformats.org/drawingml/2006/main">
-              <a:graphicData uri="http://schemas.openxmlformats.org/drawingml/2006/picture">
-                <pic:pic xmlns:pic="http://schemas.openxmlformats.org/drawingml/2006/picture">
-                  <pic:nvPicPr>
-                    <pic:cNvPr id="10" name="Picture 10"/>
-                    <pic:cNvPicPr/>
-                  </pic:nvPicPr>
-                  <pic:blipFill>
-                    <a:blip r:embed="rId9">
-                      <a:extLst>
-                        <a:ext uri="{28A0092B-C50C-407E-A947-70E740481C1C}">
-                          <a14:useLocalDpi xmlns:a14="http://schemas.microsoft.com/office/drawing/2010/main" val="0"/>
-                        </a:ext>
-                      </a:extLst>
-                    </a:blip>
-                    <a:stretch>
-                      <a:fillRect/>
-                    </a:stretch>
-                  </pic:blipFill>
-                  <pic:spPr>
-                    <a:xfrm>
-                      <a:off x="0" y="0"/>
-                      <a:ext cx="1628571" cy="466667"/>
-                    </a:xfrm>
-                    <a:prstGeom prst="rect">
-                      <a:avLst/>
-                    </a:prstGeom>
-                  </pic:spPr>
-                </pic:pic>
-              </a:graphicData>
-            </a:graphic>
-          </wp:inline>
-        </w:drawing>
-      </w:r>
-    </w:p>
-    <w:p>
-      <w:r>
-        <w:rPr>
-          <w:noProof/>
-        </w:rPr>
-        <w:drawing>
-          <wp:inline distT="0" distB="0" distL="0" distR="0" wp14:anchorId="5AFD66E8" wp14:editId="4661C4FF">
-            <wp:extent cx="638095" cy="428571"/>
-            <wp:effectExtent l="0" t="0" r="0" b="0"/>
-            <wp:docPr id="9" name="Picture 9"/>
-            <wp:cNvGraphicFramePr>
-              <a:graphicFrameLocks xmlns:a="http://schemas.openxmlformats.org/drawingml/2006/main" noChangeAspect="1"/>
-            </wp:cNvGraphicFramePr>
-            <a:graphic xmlns:a="http://schemas.openxmlformats.org/drawingml/2006/main">
-              <a:graphicData uri="http://schemas.openxmlformats.org/drawingml/2006/picture">
-                <pic:pic xmlns:pic="http://schemas.openxmlformats.org/drawingml/2006/picture">
-                  <pic:nvPicPr>
-                    <pic:cNvPr id="9" name="Picture 9"/>
-                    <pic:cNvPicPr/>
-                  </pic:nvPicPr>
-                  <pic:blipFill>
-                    <a:blip r:embed="rId10">
-                      <a:extLst>
-                        <a:ext uri="{28A0092B-C50C-407E-A947-70E740481C1C}">
-                          <a14:useLocalDpi xmlns:a14="http://schemas.microsoft.com/office/drawing/2010/main" val="0"/>
-                        </a:ext>
-                      </a:extLst>
-                    </a:blip>
-                    <a:stretch>
-                      <a:fillRect/>
-                    </a:stretch>
-                  </pic:blipFill>
-                  <pic:spPr>
-                    <a:xfrm>
-                      <a:off x="0" y="0"/>
-                      <a:ext cx="638095" cy="428571"/>
-                    </a:xfrm>
-                    <a:prstGeom prst="rect">
-                      <a:avLst/>
-                    </a:prstGeom>
-                  </pic:spPr>
-                </pic:pic>
-              </a:graphicData>
-            </a:graphic>
-          </wp:inline>
-        </w:drawing>
-      </w:r>
-    </w:p>
-    <w:p/>
-    <w:p>
-      <w:r>
-        <w:t>Place your cursor at the desired location for the component and insert the picture as described earlier. These pictures will be converted to Allele components when imported.</w:t>
+        <w:t xml:space="preserve"> Allele. </w:t>
+      </w:r>
+      <w:r>
+        <w:t>In Word you use a component placeholder which consists of the name of the component styled with the Component style. Component names include</w:t>
+      </w:r>
+    </w:p>
+    <w:p>
+      <w:proofErr w:type="spellStart"/>
+      <w:r>
+        <w:t>textfield</w:t>
+      </w:r>
+      <w:proofErr w:type="spellEnd"/>
+    </w:p>
+    <w:p>
+      <w:proofErr w:type="spellStart"/>
+      <w:r>
+        <w:t>textarea</w:t>
+      </w:r>
+      <w:proofErr w:type="spellEnd"/>
+    </w:p>
+    <w:p>
+      <w:r>
+        <w:t>select</w:t>
+      </w:r>
+    </w:p>
+    <w:p>
+      <w:r>
+        <w:t>carry-forward</w:t>
+      </w:r>
+    </w:p>
+    <w:p>
+      <w:r>
+        <w:t>Just type the name and give it the Component style.</w:t>
       </w:r>
     </w:p>
     <w:p/>
@@ -1553,18 +1653,27 @@
         <w:t>Allele Editing</w:t>
       </w:r>
     </w:p>
-    <w:p/>
     <w:p>
       <w:r>
         <w:t xml:space="preserve">The Allele editor can be used to create, </w:t>
       </w:r>
-      <w:proofErr w:type="gramStart"/>
-      <w:r>
-        <w:t>modify</w:t>
-      </w:r>
-      <w:proofErr w:type="gramEnd"/>
-      <w:r>
-        <w:t xml:space="preserve"> and enhance your content as well as insert and modify additional components by changing the component settings to match your instructional needs.</w:t>
+      <w:r>
+        <w:t>modify,</w:t>
+      </w:r>
+      <w:r>
+        <w:t xml:space="preserve"> and enhance your content</w:t>
+      </w:r>
+      <w:r>
+        <w:t>.</w:t>
+      </w:r>
+      <w:r>
+        <w:t xml:space="preserve"> </w:t>
+      </w:r>
+      <w:r>
+        <w:t>You can also</w:t>
+      </w:r>
+      <w:r>
+        <w:t xml:space="preserve"> insert and modify additional components by changing the component settings to match your instructional needs.</w:t>
       </w:r>
     </w:p>
     <w:p>
@@ -1575,10 +1684,15 @@
         <w:t>Testing</w:t>
       </w:r>
     </w:p>
-    <w:p/>
-    <w:p>
-      <w:r>
-        <w:t>Now it is time to see how your case looks to a student.  The Allele editor lets you move seamlessly between editing as a designer and using as a student.  Answers can be entered and viewed in subsequent phases using carry-forward and component can be manipulated to produce the component output as a student.</w:t>
+    <w:p>
+      <w:r>
+        <w:t>The Allele editor lets you move seamlessly between editing as a designer and using as a student.  Answers can be entered and viewed in subsequent phases using carry-forward and component</w:t>
+      </w:r>
+      <w:r>
+        <w:t>s</w:t>
+      </w:r>
+      <w:r>
+        <w:t xml:space="preserve"> can be manipulated to produce the component output as a student.</w:t>
       </w:r>
     </w:p>
     <w:p>
@@ -1589,7 +1703,6 @@
         <w:t>Publishing</w:t>
       </w:r>
     </w:p>
-    <w:p/>
     <w:p>
       <w:r>
         <w:t>When editing is complete, your case can be published to Allele and is ready to be used by you and other instructors.</w:t>
@@ -1628,33 +1741,181 @@
         <v:path o:extrusionok="f" gradientshapeok="t" o:connecttype="rect"/>
         <o:lock v:ext="edit" aspectratio="t"/>
       </v:shapetype>
-      <v:shape id="_x0000_i1314" type="#_x0000_t75" style="width:409.5pt;height:409.5pt" o:bullet="t">
+      <v:shape id="_x0000_i1116" type="#_x0000_t75" style="width:409.5pt;height:409.5pt" o:bullet="t">
         <v:imagedata r:id="rId1" o:title="circle"/>
       </v:shape>
     </w:pict>
   </w:numPicBullet>
   <w:numPicBullet w:numPicBulletId="1">
     <w:pict>
-      <v:shape id="_x0000_i1315" type="#_x0000_t75" style="width:384pt;height:384pt" o:bullet="t">
+      <v:shape id="_x0000_i1117" type="#_x0000_t75" style="width:384pt;height:384pt" o:bullet="t">
         <v:imagedata r:id="rId2" o:title="rectangle"/>
       </v:shape>
     </w:pict>
   </w:numPicBullet>
   <w:numPicBullet w:numPicBulletId="2">
     <w:pict>
-      <v:shape id="_x0000_i1316" type="#_x0000_t75" style="width:9.75pt;height:11.25pt" o:bullet="t">
+      <v:shape id="_x0000_i1118" type="#_x0000_t75" style="width:9.75pt;height:11.25pt" o:bullet="t">
         <v:imagedata r:id="rId3" o:title="radio"/>
       </v:shape>
     </w:pict>
   </w:numPicBullet>
   <w:numPicBullet w:numPicBulletId="3">
     <w:pict>
-      <v:shape id="_x0000_i1317" type="#_x0000_t75" style="width:10.5pt;height:10.5pt" o:bullet="t">
+      <v:shape id="_x0000_i1119" type="#_x0000_t75" style="width:10.5pt;height:10.5pt" o:bullet="t">
         <v:imagedata r:id="rId4" o:title="check"/>
       </v:shape>
     </w:pict>
   </w:numPicBullet>
+  <w:numPicBullet w:numPicBulletId="4">
+    <w:pict>
+      <v:shape id="_x0000_i1120" type="#_x0000_t75" style="width:409.5pt;height:409.5pt;visibility:visible;mso-wrap-style:square" o:bullet="t">
+        <v:imagedata r:id="rId5" o:title=""/>
+      </v:shape>
+    </w:pict>
+  </w:numPicBullet>
   <w:abstractNum w:abstractNumId="0" w15:restartNumberingAfterBreak="0">
+    <w:nsid w:val="03B27EE3"/>
+    <w:multiLevelType w:val="hybridMultilevel"/>
+    <w:tmpl w:val="22187424"/>
+    <w:lvl w:ilvl="0" w:tplc="19786DE2">
+      <w:start w:val="1"/>
+      <w:numFmt w:val="bullet"/>
+      <w:lvlText w:val=""/>
+      <w:lvlPicBulletId w:val="4"/>
+      <w:lvlJc w:val="left"/>
+      <w:pPr>
+        <w:tabs>
+          <w:tab w:val="num" w:pos="720"/>
+        </w:tabs>
+        <w:ind w:left="720" w:hanging="360"/>
+      </w:pPr>
+      <w:rPr>
+        <w:rFonts w:ascii="Symbol" w:hAnsi="Symbol" w:hint="default"/>
+      </w:rPr>
+    </w:lvl>
+    <w:lvl w:ilvl="1" w:tplc="0F4664FE" w:tentative="1">
+      <w:start w:val="1"/>
+      <w:numFmt w:val="bullet"/>
+      <w:lvlText w:val=""/>
+      <w:lvlJc w:val="left"/>
+      <w:pPr>
+        <w:tabs>
+          <w:tab w:val="num" w:pos="1440"/>
+        </w:tabs>
+        <w:ind w:left="1440" w:hanging="360"/>
+      </w:pPr>
+      <w:rPr>
+        <w:rFonts w:ascii="Symbol" w:hAnsi="Symbol" w:hint="default"/>
+      </w:rPr>
+    </w:lvl>
+    <w:lvl w:ilvl="2" w:tplc="BA18C5D4" w:tentative="1">
+      <w:start w:val="1"/>
+      <w:numFmt w:val="bullet"/>
+      <w:lvlText w:val=""/>
+      <w:lvlJc w:val="left"/>
+      <w:pPr>
+        <w:tabs>
+          <w:tab w:val="num" w:pos="2160"/>
+        </w:tabs>
+        <w:ind w:left="2160" w:hanging="360"/>
+      </w:pPr>
+      <w:rPr>
+        <w:rFonts w:ascii="Symbol" w:hAnsi="Symbol" w:hint="default"/>
+      </w:rPr>
+    </w:lvl>
+    <w:lvl w:ilvl="3" w:tplc="E638AA48" w:tentative="1">
+      <w:start w:val="1"/>
+      <w:numFmt w:val="bullet"/>
+      <w:lvlText w:val=""/>
+      <w:lvlJc w:val="left"/>
+      <w:pPr>
+        <w:tabs>
+          <w:tab w:val="num" w:pos="2880"/>
+        </w:tabs>
+        <w:ind w:left="2880" w:hanging="360"/>
+      </w:pPr>
+      <w:rPr>
+        <w:rFonts w:ascii="Symbol" w:hAnsi="Symbol" w:hint="default"/>
+      </w:rPr>
+    </w:lvl>
+    <w:lvl w:ilvl="4" w:tplc="084E18F2" w:tentative="1">
+      <w:start w:val="1"/>
+      <w:numFmt w:val="bullet"/>
+      <w:lvlText w:val=""/>
+      <w:lvlJc w:val="left"/>
+      <w:pPr>
+        <w:tabs>
+          <w:tab w:val="num" w:pos="3600"/>
+        </w:tabs>
+        <w:ind w:left="3600" w:hanging="360"/>
+      </w:pPr>
+      <w:rPr>
+        <w:rFonts w:ascii="Symbol" w:hAnsi="Symbol" w:hint="default"/>
+      </w:rPr>
+    </w:lvl>
+    <w:lvl w:ilvl="5" w:tplc="51AED976" w:tentative="1">
+      <w:start w:val="1"/>
+      <w:numFmt w:val="bullet"/>
+      <w:lvlText w:val=""/>
+      <w:lvlJc w:val="left"/>
+      <w:pPr>
+        <w:tabs>
+          <w:tab w:val="num" w:pos="4320"/>
+        </w:tabs>
+        <w:ind w:left="4320" w:hanging="360"/>
+      </w:pPr>
+      <w:rPr>
+        <w:rFonts w:ascii="Symbol" w:hAnsi="Symbol" w:hint="default"/>
+      </w:rPr>
+    </w:lvl>
+    <w:lvl w:ilvl="6" w:tplc="FC2EF32C" w:tentative="1">
+      <w:start w:val="1"/>
+      <w:numFmt w:val="bullet"/>
+      <w:lvlText w:val=""/>
+      <w:lvlJc w:val="left"/>
+      <w:pPr>
+        <w:tabs>
+          <w:tab w:val="num" w:pos="5040"/>
+        </w:tabs>
+        <w:ind w:left="5040" w:hanging="360"/>
+      </w:pPr>
+      <w:rPr>
+        <w:rFonts w:ascii="Symbol" w:hAnsi="Symbol" w:hint="default"/>
+      </w:rPr>
+    </w:lvl>
+    <w:lvl w:ilvl="7" w:tplc="7B806E34" w:tentative="1">
+      <w:start w:val="1"/>
+      <w:numFmt w:val="bullet"/>
+      <w:lvlText w:val=""/>
+      <w:lvlJc w:val="left"/>
+      <w:pPr>
+        <w:tabs>
+          <w:tab w:val="num" w:pos="5760"/>
+        </w:tabs>
+        <w:ind w:left="5760" w:hanging="360"/>
+      </w:pPr>
+      <w:rPr>
+        <w:rFonts w:ascii="Symbol" w:hAnsi="Symbol" w:hint="default"/>
+      </w:rPr>
+    </w:lvl>
+    <w:lvl w:ilvl="8" w:tplc="30B621AC" w:tentative="1">
+      <w:start w:val="1"/>
+      <w:numFmt w:val="bullet"/>
+      <w:lvlText w:val=""/>
+      <w:lvlJc w:val="left"/>
+      <w:pPr>
+        <w:tabs>
+          <w:tab w:val="num" w:pos="6480"/>
+        </w:tabs>
+        <w:ind w:left="6480" w:hanging="360"/>
+      </w:pPr>
+      <w:rPr>
+        <w:rFonts w:ascii="Symbol" w:hAnsi="Symbol" w:hint="default"/>
+      </w:rPr>
+    </w:lvl>
+  </w:abstractNum>
+  <w:abstractNum w:abstractNumId="1" w15:restartNumberingAfterBreak="0">
     <w:nsid w:val="05CA5131"/>
     <w:multiLevelType w:val="hybridMultilevel"/>
     <w:tmpl w:val="C17C5A88"/>
@@ -1767,7 +2028,7 @@
       </w:rPr>
     </w:lvl>
   </w:abstractNum>
-  <w:abstractNum w:abstractNumId="1" w15:restartNumberingAfterBreak="0">
+  <w:abstractNum w:abstractNumId="2" w15:restartNumberingAfterBreak="0">
     <w:nsid w:val="09472638"/>
     <w:multiLevelType w:val="hybridMultilevel"/>
     <w:tmpl w:val="CDDC0D12"/>
@@ -1880,7 +2141,7 @@
       </w:rPr>
     </w:lvl>
   </w:abstractNum>
-  <w:abstractNum w:abstractNumId="2" w15:restartNumberingAfterBreak="0">
+  <w:abstractNum w:abstractNumId="3" w15:restartNumberingAfterBreak="0">
     <w:nsid w:val="0E754765"/>
     <w:multiLevelType w:val="hybridMultilevel"/>
     <w:tmpl w:val="68C499CA"/>
@@ -2042,7 +2303,7 @@
       </w:rPr>
     </w:lvl>
   </w:abstractNum>
-  <w:abstractNum w:abstractNumId="3" w15:restartNumberingAfterBreak="0">
+  <w:abstractNum w:abstractNumId="4" w15:restartNumberingAfterBreak="0">
     <w:nsid w:val="11C566F6"/>
     <w:multiLevelType w:val="hybridMultilevel"/>
     <w:tmpl w:val="8D52EFBA"/>
@@ -2155,7 +2416,7 @@
       </w:rPr>
     </w:lvl>
   </w:abstractNum>
-  <w:abstractNum w:abstractNumId="4" w15:restartNumberingAfterBreak="0">
+  <w:abstractNum w:abstractNumId="5" w15:restartNumberingAfterBreak="0">
     <w:nsid w:val="142B5C33"/>
     <w:multiLevelType w:val="hybridMultilevel"/>
     <w:tmpl w:val="C0E0E354"/>
@@ -2268,7 +2529,120 @@
       </w:rPr>
     </w:lvl>
   </w:abstractNum>
-  <w:abstractNum w:abstractNumId="5" w15:restartNumberingAfterBreak="0">
+  <w:abstractNum w:abstractNumId="6" w15:restartNumberingAfterBreak="0">
+    <w:nsid w:val="157F6BDD"/>
+    <w:multiLevelType w:val="hybridMultilevel"/>
+    <w:tmpl w:val="870EA5C2"/>
+    <w:lvl w:ilvl="0" w:tplc="04090001">
+      <w:start w:val="1"/>
+      <w:numFmt w:val="bullet"/>
+      <w:lvlText w:val=""/>
+      <w:lvlJc w:val="left"/>
+      <w:pPr>
+        <w:ind w:left="720" w:hanging="360"/>
+      </w:pPr>
+      <w:rPr>
+        <w:rFonts w:ascii="Symbol" w:hAnsi="Symbol" w:hint="default"/>
+      </w:rPr>
+    </w:lvl>
+    <w:lvl w:ilvl="1" w:tplc="04090003" w:tentative="1">
+      <w:start w:val="1"/>
+      <w:numFmt w:val="bullet"/>
+      <w:lvlText w:val="o"/>
+      <w:lvlJc w:val="left"/>
+      <w:pPr>
+        <w:ind w:left="1440" w:hanging="360"/>
+      </w:pPr>
+      <w:rPr>
+        <w:rFonts w:ascii="Courier New" w:hAnsi="Courier New" w:cs="Courier New" w:hint="default"/>
+      </w:rPr>
+    </w:lvl>
+    <w:lvl w:ilvl="2" w:tplc="04090005" w:tentative="1">
+      <w:start w:val="1"/>
+      <w:numFmt w:val="bullet"/>
+      <w:lvlText w:val=""/>
+      <w:lvlJc w:val="left"/>
+      <w:pPr>
+        <w:ind w:left="2160" w:hanging="360"/>
+      </w:pPr>
+      <w:rPr>
+        <w:rFonts w:ascii="Wingdings" w:hAnsi="Wingdings" w:hint="default"/>
+      </w:rPr>
+    </w:lvl>
+    <w:lvl w:ilvl="3" w:tplc="04090001" w:tentative="1">
+      <w:start w:val="1"/>
+      <w:numFmt w:val="bullet"/>
+      <w:lvlText w:val=""/>
+      <w:lvlJc w:val="left"/>
+      <w:pPr>
+        <w:ind w:left="2880" w:hanging="360"/>
+      </w:pPr>
+      <w:rPr>
+        <w:rFonts w:ascii="Symbol" w:hAnsi="Symbol" w:hint="default"/>
+      </w:rPr>
+    </w:lvl>
+    <w:lvl w:ilvl="4" w:tplc="04090003" w:tentative="1">
+      <w:start w:val="1"/>
+      <w:numFmt w:val="bullet"/>
+      <w:lvlText w:val="o"/>
+      <w:lvlJc w:val="left"/>
+      <w:pPr>
+        <w:ind w:left="3600" w:hanging="360"/>
+      </w:pPr>
+      <w:rPr>
+        <w:rFonts w:ascii="Courier New" w:hAnsi="Courier New" w:cs="Courier New" w:hint="default"/>
+      </w:rPr>
+    </w:lvl>
+    <w:lvl w:ilvl="5" w:tplc="04090005" w:tentative="1">
+      <w:start w:val="1"/>
+      <w:numFmt w:val="bullet"/>
+      <w:lvlText w:val=""/>
+      <w:lvlJc w:val="left"/>
+      <w:pPr>
+        <w:ind w:left="4320" w:hanging="360"/>
+      </w:pPr>
+      <w:rPr>
+        <w:rFonts w:ascii="Wingdings" w:hAnsi="Wingdings" w:hint="default"/>
+      </w:rPr>
+    </w:lvl>
+    <w:lvl w:ilvl="6" w:tplc="04090001" w:tentative="1">
+      <w:start w:val="1"/>
+      <w:numFmt w:val="bullet"/>
+      <w:lvlText w:val=""/>
+      <w:lvlJc w:val="left"/>
+      <w:pPr>
+        <w:ind w:left="5040" w:hanging="360"/>
+      </w:pPr>
+      <w:rPr>
+        <w:rFonts w:ascii="Symbol" w:hAnsi="Symbol" w:hint="default"/>
+      </w:rPr>
+    </w:lvl>
+    <w:lvl w:ilvl="7" w:tplc="04090003" w:tentative="1">
+      <w:start w:val="1"/>
+      <w:numFmt w:val="bullet"/>
+      <w:lvlText w:val="o"/>
+      <w:lvlJc w:val="left"/>
+      <w:pPr>
+        <w:ind w:left="5760" w:hanging="360"/>
+      </w:pPr>
+      <w:rPr>
+        <w:rFonts w:ascii="Courier New" w:hAnsi="Courier New" w:cs="Courier New" w:hint="default"/>
+      </w:rPr>
+    </w:lvl>
+    <w:lvl w:ilvl="8" w:tplc="04090005" w:tentative="1">
+      <w:start w:val="1"/>
+      <w:numFmt w:val="bullet"/>
+      <w:lvlText w:val=""/>
+      <w:lvlJc w:val="left"/>
+      <w:pPr>
+        <w:ind w:left="6480" w:hanging="360"/>
+      </w:pPr>
+      <w:rPr>
+        <w:rFonts w:ascii="Wingdings" w:hAnsi="Wingdings" w:hint="default"/>
+      </w:rPr>
+    </w:lvl>
+  </w:abstractNum>
+  <w:abstractNum w:abstractNumId="7" w15:restartNumberingAfterBreak="0">
     <w:nsid w:val="168B03DB"/>
     <w:multiLevelType w:val="hybridMultilevel"/>
     <w:tmpl w:val="4CA02D72"/>
@@ -2381,7 +2755,7 @@
       </w:rPr>
     </w:lvl>
   </w:abstractNum>
-  <w:abstractNum w:abstractNumId="6" w15:restartNumberingAfterBreak="0">
+  <w:abstractNum w:abstractNumId="8" w15:restartNumberingAfterBreak="0">
     <w:nsid w:val="1AEC06A2"/>
     <w:multiLevelType w:val="hybridMultilevel"/>
     <w:tmpl w:val="6928C096"/>
@@ -2467,10 +2841,123 @@
       </w:pPr>
     </w:lvl>
   </w:abstractNum>
-  <w:abstractNum w:abstractNumId="7" w15:restartNumberingAfterBreak="0">
+  <w:abstractNum w:abstractNumId="9" w15:restartNumberingAfterBreak="0">
     <w:nsid w:val="1D335D87"/>
     <w:multiLevelType w:val="hybridMultilevel"/>
-    <w:tmpl w:val="A1DE398A"/>
+    <w:tmpl w:val="0BA07420"/>
+    <w:lvl w:ilvl="0" w:tplc="4AE48410">
+      <w:start w:val="1"/>
+      <w:numFmt w:val="bullet"/>
+      <w:lvlText w:val=""/>
+      <w:lvlJc w:val="left"/>
+      <w:pPr>
+        <w:ind w:left="720" w:hanging="360"/>
+      </w:pPr>
+      <w:rPr>
+        <w:rFonts w:ascii="Symbol" w:hAnsi="Symbol" w:hint="default"/>
+      </w:rPr>
+    </w:lvl>
+    <w:lvl w:ilvl="1" w:tplc="04090003" w:tentative="1">
+      <w:start w:val="1"/>
+      <w:numFmt w:val="bullet"/>
+      <w:lvlText w:val="o"/>
+      <w:lvlJc w:val="left"/>
+      <w:pPr>
+        <w:ind w:left="1440" w:hanging="360"/>
+      </w:pPr>
+      <w:rPr>
+        <w:rFonts w:ascii="Courier New" w:hAnsi="Courier New" w:cs="Courier New" w:hint="default"/>
+      </w:rPr>
+    </w:lvl>
+    <w:lvl w:ilvl="2" w:tplc="04090005" w:tentative="1">
+      <w:start w:val="1"/>
+      <w:numFmt w:val="bullet"/>
+      <w:lvlText w:val=""/>
+      <w:lvlJc w:val="left"/>
+      <w:pPr>
+        <w:ind w:left="2160" w:hanging="360"/>
+      </w:pPr>
+      <w:rPr>
+        <w:rFonts w:ascii="Wingdings" w:hAnsi="Wingdings" w:hint="default"/>
+      </w:rPr>
+    </w:lvl>
+    <w:lvl w:ilvl="3" w:tplc="04090001" w:tentative="1">
+      <w:start w:val="1"/>
+      <w:numFmt w:val="bullet"/>
+      <w:lvlText w:val=""/>
+      <w:lvlJc w:val="left"/>
+      <w:pPr>
+        <w:ind w:left="2880" w:hanging="360"/>
+      </w:pPr>
+      <w:rPr>
+        <w:rFonts w:ascii="Symbol" w:hAnsi="Symbol" w:hint="default"/>
+      </w:rPr>
+    </w:lvl>
+    <w:lvl w:ilvl="4" w:tplc="04090003" w:tentative="1">
+      <w:start w:val="1"/>
+      <w:numFmt w:val="bullet"/>
+      <w:lvlText w:val="o"/>
+      <w:lvlJc w:val="left"/>
+      <w:pPr>
+        <w:ind w:left="3600" w:hanging="360"/>
+      </w:pPr>
+      <w:rPr>
+        <w:rFonts w:ascii="Courier New" w:hAnsi="Courier New" w:cs="Courier New" w:hint="default"/>
+      </w:rPr>
+    </w:lvl>
+    <w:lvl w:ilvl="5" w:tplc="04090005" w:tentative="1">
+      <w:start w:val="1"/>
+      <w:numFmt w:val="bullet"/>
+      <w:lvlText w:val=""/>
+      <w:lvlJc w:val="left"/>
+      <w:pPr>
+        <w:ind w:left="4320" w:hanging="360"/>
+      </w:pPr>
+      <w:rPr>
+        <w:rFonts w:ascii="Wingdings" w:hAnsi="Wingdings" w:hint="default"/>
+      </w:rPr>
+    </w:lvl>
+    <w:lvl w:ilvl="6" w:tplc="04090001" w:tentative="1">
+      <w:start w:val="1"/>
+      <w:numFmt w:val="bullet"/>
+      <w:lvlText w:val=""/>
+      <w:lvlJc w:val="left"/>
+      <w:pPr>
+        <w:ind w:left="5040" w:hanging="360"/>
+      </w:pPr>
+      <w:rPr>
+        <w:rFonts w:ascii="Symbol" w:hAnsi="Symbol" w:hint="default"/>
+      </w:rPr>
+    </w:lvl>
+    <w:lvl w:ilvl="7" w:tplc="04090003" w:tentative="1">
+      <w:start w:val="1"/>
+      <w:numFmt w:val="bullet"/>
+      <w:lvlText w:val="o"/>
+      <w:lvlJc w:val="left"/>
+      <w:pPr>
+        <w:ind w:left="5760" w:hanging="360"/>
+      </w:pPr>
+      <w:rPr>
+        <w:rFonts w:ascii="Courier New" w:hAnsi="Courier New" w:cs="Courier New" w:hint="default"/>
+      </w:rPr>
+    </w:lvl>
+    <w:lvl w:ilvl="8" w:tplc="04090005" w:tentative="1">
+      <w:start w:val="1"/>
+      <w:numFmt w:val="bullet"/>
+      <w:lvlText w:val=""/>
+      <w:lvlJc w:val="left"/>
+      <w:pPr>
+        <w:ind w:left="6480" w:hanging="360"/>
+      </w:pPr>
+      <w:rPr>
+        <w:rFonts w:ascii="Wingdings" w:hAnsi="Wingdings" w:hint="default"/>
+      </w:rPr>
+    </w:lvl>
+  </w:abstractNum>
+  <w:abstractNum w:abstractNumId="10" w15:restartNumberingAfterBreak="0">
+    <w:nsid w:val="1E5F5C0F"/>
+    <w:multiLevelType w:val="hybridMultilevel"/>
+    <w:tmpl w:val="C6A89B92"/>
     <w:lvl w:ilvl="0" w:tplc="04090001">
       <w:start w:val="1"/>
       <w:numFmt w:val="bullet"/>
@@ -2580,7 +3067,7 @@
       </w:rPr>
     </w:lvl>
   </w:abstractNum>
-  <w:abstractNum w:abstractNumId="8" w15:restartNumberingAfterBreak="0">
+  <w:abstractNum w:abstractNumId="11" w15:restartNumberingAfterBreak="0">
     <w:nsid w:val="2B66259B"/>
     <w:multiLevelType w:val="hybridMultilevel"/>
     <w:tmpl w:val="A68CBBA6"/>
@@ -2666,7 +3153,120 @@
       </w:pPr>
     </w:lvl>
   </w:abstractNum>
-  <w:abstractNum w:abstractNumId="9" w15:restartNumberingAfterBreak="0">
+  <w:abstractNum w:abstractNumId="12" w15:restartNumberingAfterBreak="0">
+    <w:nsid w:val="2DF66314"/>
+    <w:multiLevelType w:val="hybridMultilevel"/>
+    <w:tmpl w:val="97181E48"/>
+    <w:lvl w:ilvl="0" w:tplc="04090001">
+      <w:start w:val="1"/>
+      <w:numFmt w:val="bullet"/>
+      <w:lvlText w:val=""/>
+      <w:lvlJc w:val="left"/>
+      <w:pPr>
+        <w:ind w:left="720" w:hanging="360"/>
+      </w:pPr>
+      <w:rPr>
+        <w:rFonts w:ascii="Symbol" w:hAnsi="Symbol" w:hint="default"/>
+      </w:rPr>
+    </w:lvl>
+    <w:lvl w:ilvl="1" w:tplc="04090003" w:tentative="1">
+      <w:start w:val="1"/>
+      <w:numFmt w:val="bullet"/>
+      <w:lvlText w:val="o"/>
+      <w:lvlJc w:val="left"/>
+      <w:pPr>
+        <w:ind w:left="1440" w:hanging="360"/>
+      </w:pPr>
+      <w:rPr>
+        <w:rFonts w:ascii="Courier New" w:hAnsi="Courier New" w:cs="Courier New" w:hint="default"/>
+      </w:rPr>
+    </w:lvl>
+    <w:lvl w:ilvl="2" w:tplc="04090005" w:tentative="1">
+      <w:start w:val="1"/>
+      <w:numFmt w:val="bullet"/>
+      <w:lvlText w:val=""/>
+      <w:lvlJc w:val="left"/>
+      <w:pPr>
+        <w:ind w:left="2160" w:hanging="360"/>
+      </w:pPr>
+      <w:rPr>
+        <w:rFonts w:ascii="Wingdings" w:hAnsi="Wingdings" w:hint="default"/>
+      </w:rPr>
+    </w:lvl>
+    <w:lvl w:ilvl="3" w:tplc="04090001" w:tentative="1">
+      <w:start w:val="1"/>
+      <w:numFmt w:val="bullet"/>
+      <w:lvlText w:val=""/>
+      <w:lvlJc w:val="left"/>
+      <w:pPr>
+        <w:ind w:left="2880" w:hanging="360"/>
+      </w:pPr>
+      <w:rPr>
+        <w:rFonts w:ascii="Symbol" w:hAnsi="Symbol" w:hint="default"/>
+      </w:rPr>
+    </w:lvl>
+    <w:lvl w:ilvl="4" w:tplc="04090003" w:tentative="1">
+      <w:start w:val="1"/>
+      <w:numFmt w:val="bullet"/>
+      <w:lvlText w:val="o"/>
+      <w:lvlJc w:val="left"/>
+      <w:pPr>
+        <w:ind w:left="3600" w:hanging="360"/>
+      </w:pPr>
+      <w:rPr>
+        <w:rFonts w:ascii="Courier New" w:hAnsi="Courier New" w:cs="Courier New" w:hint="default"/>
+      </w:rPr>
+    </w:lvl>
+    <w:lvl w:ilvl="5" w:tplc="04090005" w:tentative="1">
+      <w:start w:val="1"/>
+      <w:numFmt w:val="bullet"/>
+      <w:lvlText w:val=""/>
+      <w:lvlJc w:val="left"/>
+      <w:pPr>
+        <w:ind w:left="4320" w:hanging="360"/>
+      </w:pPr>
+      <w:rPr>
+        <w:rFonts w:ascii="Wingdings" w:hAnsi="Wingdings" w:hint="default"/>
+      </w:rPr>
+    </w:lvl>
+    <w:lvl w:ilvl="6" w:tplc="04090001" w:tentative="1">
+      <w:start w:val="1"/>
+      <w:numFmt w:val="bullet"/>
+      <w:lvlText w:val=""/>
+      <w:lvlJc w:val="left"/>
+      <w:pPr>
+        <w:ind w:left="5040" w:hanging="360"/>
+      </w:pPr>
+      <w:rPr>
+        <w:rFonts w:ascii="Symbol" w:hAnsi="Symbol" w:hint="default"/>
+      </w:rPr>
+    </w:lvl>
+    <w:lvl w:ilvl="7" w:tplc="04090003" w:tentative="1">
+      <w:start w:val="1"/>
+      <w:numFmt w:val="bullet"/>
+      <w:lvlText w:val="o"/>
+      <w:lvlJc w:val="left"/>
+      <w:pPr>
+        <w:ind w:left="5760" w:hanging="360"/>
+      </w:pPr>
+      <w:rPr>
+        <w:rFonts w:ascii="Courier New" w:hAnsi="Courier New" w:cs="Courier New" w:hint="default"/>
+      </w:rPr>
+    </w:lvl>
+    <w:lvl w:ilvl="8" w:tplc="04090005" w:tentative="1">
+      <w:start w:val="1"/>
+      <w:numFmt w:val="bullet"/>
+      <w:lvlText w:val=""/>
+      <w:lvlJc w:val="left"/>
+      <w:pPr>
+        <w:ind w:left="6480" w:hanging="360"/>
+      </w:pPr>
+      <w:rPr>
+        <w:rFonts w:ascii="Wingdings" w:hAnsi="Wingdings" w:hint="default"/>
+      </w:rPr>
+    </w:lvl>
+  </w:abstractNum>
+  <w:abstractNum w:abstractNumId="13" w15:restartNumberingAfterBreak="0">
     <w:nsid w:val="2E151ED2"/>
     <w:multiLevelType w:val="hybridMultilevel"/>
     <w:tmpl w:val="343C693C"/>
@@ -2779,7 +3379,7 @@
       </w:rPr>
     </w:lvl>
   </w:abstractNum>
-  <w:abstractNum w:abstractNumId="10" w15:restartNumberingAfterBreak="0">
+  <w:abstractNum w:abstractNumId="14" w15:restartNumberingAfterBreak="0">
     <w:nsid w:val="3108456F"/>
     <w:multiLevelType w:val="hybridMultilevel"/>
     <w:tmpl w:val="FBE65944"/>
@@ -2892,7 +3492,7 @@
       </w:rPr>
     </w:lvl>
   </w:abstractNum>
-  <w:abstractNum w:abstractNumId="11" w15:restartNumberingAfterBreak="0">
+  <w:abstractNum w:abstractNumId="15" w15:restartNumberingAfterBreak="0">
     <w:nsid w:val="349B5556"/>
     <w:multiLevelType w:val="hybridMultilevel"/>
     <w:tmpl w:val="10CCB994"/>
@@ -3005,7 +3605,7 @@
       </w:rPr>
     </w:lvl>
   </w:abstractNum>
-  <w:abstractNum w:abstractNumId="12" w15:restartNumberingAfterBreak="0">
+  <w:abstractNum w:abstractNumId="16" w15:restartNumberingAfterBreak="0">
     <w:nsid w:val="369825C0"/>
     <w:multiLevelType w:val="hybridMultilevel"/>
     <w:tmpl w:val="C25E12A2"/>
@@ -3118,7 +3718,7 @@
       </w:rPr>
     </w:lvl>
   </w:abstractNum>
-  <w:abstractNum w:abstractNumId="13" w15:restartNumberingAfterBreak="0">
+  <w:abstractNum w:abstractNumId="17" w15:restartNumberingAfterBreak="0">
     <w:nsid w:val="38292970"/>
     <w:multiLevelType w:val="hybridMultilevel"/>
     <w:tmpl w:val="AABCA3F0"/>
@@ -3231,7 +3831,289 @@
       </w:rPr>
     </w:lvl>
   </w:abstractNum>
-  <w:abstractNum w:abstractNumId="14" w15:restartNumberingAfterBreak="0">
+  <w:abstractNum w:abstractNumId="18" w15:restartNumberingAfterBreak="0">
+    <w:nsid w:val="394F5B13"/>
+    <w:multiLevelType w:val="hybridMultilevel"/>
+    <w:tmpl w:val="62FCD1EA"/>
+    <w:lvl w:ilvl="0" w:tplc="9A0E8538">
+      <w:start w:val="1"/>
+      <w:numFmt w:val="bullet"/>
+      <w:lvlText w:val=""/>
+      <w:lvlPicBulletId w:val="4"/>
+      <w:lvlJc w:val="left"/>
+      <w:pPr>
+        <w:tabs>
+          <w:tab w:val="num" w:pos="720"/>
+        </w:tabs>
+        <w:ind w:left="720" w:hanging="360"/>
+      </w:pPr>
+      <w:rPr>
+        <w:rFonts w:ascii="Symbol" w:hAnsi="Symbol" w:hint="default"/>
+      </w:rPr>
+    </w:lvl>
+    <w:lvl w:ilvl="1" w:tplc="33E8A8EE" w:tentative="1">
+      <w:start w:val="1"/>
+      <w:numFmt w:val="bullet"/>
+      <w:lvlText w:val=""/>
+      <w:lvlJc w:val="left"/>
+      <w:pPr>
+        <w:tabs>
+          <w:tab w:val="num" w:pos="1440"/>
+        </w:tabs>
+        <w:ind w:left="1440" w:hanging="360"/>
+      </w:pPr>
+      <w:rPr>
+        <w:rFonts w:ascii="Symbol" w:hAnsi="Symbol" w:hint="default"/>
+      </w:rPr>
+    </w:lvl>
+    <w:lvl w:ilvl="2" w:tplc="47D064CE" w:tentative="1">
+      <w:start w:val="1"/>
+      <w:numFmt w:val="bullet"/>
+      <w:lvlText w:val=""/>
+      <w:lvlJc w:val="left"/>
+      <w:pPr>
+        <w:tabs>
+          <w:tab w:val="num" w:pos="2160"/>
+        </w:tabs>
+        <w:ind w:left="2160" w:hanging="360"/>
+      </w:pPr>
+      <w:rPr>
+        <w:rFonts w:ascii="Symbol" w:hAnsi="Symbol" w:hint="default"/>
+      </w:rPr>
+    </w:lvl>
+    <w:lvl w:ilvl="3" w:tplc="AD367928" w:tentative="1">
+      <w:start w:val="1"/>
+      <w:numFmt w:val="bullet"/>
+      <w:lvlText w:val=""/>
+      <w:lvlJc w:val="left"/>
+      <w:pPr>
+        <w:tabs>
+          <w:tab w:val="num" w:pos="2880"/>
+        </w:tabs>
+        <w:ind w:left="2880" w:hanging="360"/>
+      </w:pPr>
+      <w:rPr>
+        <w:rFonts w:ascii="Symbol" w:hAnsi="Symbol" w:hint="default"/>
+      </w:rPr>
+    </w:lvl>
+    <w:lvl w:ilvl="4" w:tplc="6F768B8A" w:tentative="1">
+      <w:start w:val="1"/>
+      <w:numFmt w:val="bullet"/>
+      <w:lvlText w:val=""/>
+      <w:lvlJc w:val="left"/>
+      <w:pPr>
+        <w:tabs>
+          <w:tab w:val="num" w:pos="3600"/>
+        </w:tabs>
+        <w:ind w:left="3600" w:hanging="360"/>
+      </w:pPr>
+      <w:rPr>
+        <w:rFonts w:ascii="Symbol" w:hAnsi="Symbol" w:hint="default"/>
+      </w:rPr>
+    </w:lvl>
+    <w:lvl w:ilvl="5" w:tplc="BC5A55F6" w:tentative="1">
+      <w:start w:val="1"/>
+      <w:numFmt w:val="bullet"/>
+      <w:lvlText w:val=""/>
+      <w:lvlJc w:val="left"/>
+      <w:pPr>
+        <w:tabs>
+          <w:tab w:val="num" w:pos="4320"/>
+        </w:tabs>
+        <w:ind w:left="4320" w:hanging="360"/>
+      </w:pPr>
+      <w:rPr>
+        <w:rFonts w:ascii="Symbol" w:hAnsi="Symbol" w:hint="default"/>
+      </w:rPr>
+    </w:lvl>
+    <w:lvl w:ilvl="6" w:tplc="0F348D70" w:tentative="1">
+      <w:start w:val="1"/>
+      <w:numFmt w:val="bullet"/>
+      <w:lvlText w:val=""/>
+      <w:lvlJc w:val="left"/>
+      <w:pPr>
+        <w:tabs>
+          <w:tab w:val="num" w:pos="5040"/>
+        </w:tabs>
+        <w:ind w:left="5040" w:hanging="360"/>
+      </w:pPr>
+      <w:rPr>
+        <w:rFonts w:ascii="Symbol" w:hAnsi="Symbol" w:hint="default"/>
+      </w:rPr>
+    </w:lvl>
+    <w:lvl w:ilvl="7" w:tplc="62B41C66" w:tentative="1">
+      <w:start w:val="1"/>
+      <w:numFmt w:val="bullet"/>
+      <w:lvlText w:val=""/>
+      <w:lvlJc w:val="left"/>
+      <w:pPr>
+        <w:tabs>
+          <w:tab w:val="num" w:pos="5760"/>
+        </w:tabs>
+        <w:ind w:left="5760" w:hanging="360"/>
+      </w:pPr>
+      <w:rPr>
+        <w:rFonts w:ascii="Symbol" w:hAnsi="Symbol" w:hint="default"/>
+      </w:rPr>
+    </w:lvl>
+    <w:lvl w:ilvl="8" w:tplc="D004C114" w:tentative="1">
+      <w:start w:val="1"/>
+      <w:numFmt w:val="bullet"/>
+      <w:lvlText w:val=""/>
+      <w:lvlJc w:val="left"/>
+      <w:pPr>
+        <w:tabs>
+          <w:tab w:val="num" w:pos="6480"/>
+        </w:tabs>
+        <w:ind w:left="6480" w:hanging="360"/>
+      </w:pPr>
+      <w:rPr>
+        <w:rFonts w:ascii="Symbol" w:hAnsi="Symbol" w:hint="default"/>
+      </w:rPr>
+    </w:lvl>
+  </w:abstractNum>
+  <w:abstractNum w:abstractNumId="19" w15:restartNumberingAfterBreak="0">
+    <w:nsid w:val="445B0B1F"/>
+    <w:multiLevelType w:val="hybridMultilevel"/>
+    <w:tmpl w:val="9F0AAF40"/>
+    <w:lvl w:ilvl="0" w:tplc="987EC160">
+      <w:start w:val="1"/>
+      <w:numFmt w:val="bullet"/>
+      <w:lvlText w:val=""/>
+      <w:lvlPicBulletId w:val="4"/>
+      <w:lvlJc w:val="left"/>
+      <w:pPr>
+        <w:tabs>
+          <w:tab w:val="num" w:pos="720"/>
+        </w:tabs>
+        <w:ind w:left="720" w:hanging="360"/>
+      </w:pPr>
+      <w:rPr>
+        <w:rFonts w:ascii="Symbol" w:hAnsi="Symbol" w:hint="default"/>
+      </w:rPr>
+    </w:lvl>
+    <w:lvl w:ilvl="1" w:tplc="1A42D6A4" w:tentative="1">
+      <w:start w:val="1"/>
+      <w:numFmt w:val="bullet"/>
+      <w:lvlText w:val=""/>
+      <w:lvlJc w:val="left"/>
+      <w:pPr>
+        <w:tabs>
+          <w:tab w:val="num" w:pos="1440"/>
+        </w:tabs>
+        <w:ind w:left="1440" w:hanging="360"/>
+      </w:pPr>
+      <w:rPr>
+        <w:rFonts w:ascii="Symbol" w:hAnsi="Symbol" w:hint="default"/>
+      </w:rPr>
+    </w:lvl>
+    <w:lvl w:ilvl="2" w:tplc="D8F6FF4E" w:tentative="1">
+      <w:start w:val="1"/>
+      <w:numFmt w:val="bullet"/>
+      <w:lvlText w:val=""/>
+      <w:lvlJc w:val="left"/>
+      <w:pPr>
+        <w:tabs>
+          <w:tab w:val="num" w:pos="2160"/>
+        </w:tabs>
+        <w:ind w:left="2160" w:hanging="360"/>
+      </w:pPr>
+      <w:rPr>
+        <w:rFonts w:ascii="Symbol" w:hAnsi="Symbol" w:hint="default"/>
+      </w:rPr>
+    </w:lvl>
+    <w:lvl w:ilvl="3" w:tplc="FCA883DA" w:tentative="1">
+      <w:start w:val="1"/>
+      <w:numFmt w:val="bullet"/>
+      <w:lvlText w:val=""/>
+      <w:lvlJc w:val="left"/>
+      <w:pPr>
+        <w:tabs>
+          <w:tab w:val="num" w:pos="2880"/>
+        </w:tabs>
+        <w:ind w:left="2880" w:hanging="360"/>
+      </w:pPr>
+      <w:rPr>
+        <w:rFonts w:ascii="Symbol" w:hAnsi="Symbol" w:hint="default"/>
+      </w:rPr>
+    </w:lvl>
+    <w:lvl w:ilvl="4" w:tplc="C7FA4676" w:tentative="1">
+      <w:start w:val="1"/>
+      <w:numFmt w:val="bullet"/>
+      <w:lvlText w:val=""/>
+      <w:lvlJc w:val="left"/>
+      <w:pPr>
+        <w:tabs>
+          <w:tab w:val="num" w:pos="3600"/>
+        </w:tabs>
+        <w:ind w:left="3600" w:hanging="360"/>
+      </w:pPr>
+      <w:rPr>
+        <w:rFonts w:ascii="Symbol" w:hAnsi="Symbol" w:hint="default"/>
+      </w:rPr>
+    </w:lvl>
+    <w:lvl w:ilvl="5" w:tplc="ACB42180" w:tentative="1">
+      <w:start w:val="1"/>
+      <w:numFmt w:val="bullet"/>
+      <w:lvlText w:val=""/>
+      <w:lvlJc w:val="left"/>
+      <w:pPr>
+        <w:tabs>
+          <w:tab w:val="num" w:pos="4320"/>
+        </w:tabs>
+        <w:ind w:left="4320" w:hanging="360"/>
+      </w:pPr>
+      <w:rPr>
+        <w:rFonts w:ascii="Symbol" w:hAnsi="Symbol" w:hint="default"/>
+      </w:rPr>
+    </w:lvl>
+    <w:lvl w:ilvl="6" w:tplc="95742592" w:tentative="1">
+      <w:start w:val="1"/>
+      <w:numFmt w:val="bullet"/>
+      <w:lvlText w:val=""/>
+      <w:lvlJc w:val="left"/>
+      <w:pPr>
+        <w:tabs>
+          <w:tab w:val="num" w:pos="5040"/>
+        </w:tabs>
+        <w:ind w:left="5040" w:hanging="360"/>
+      </w:pPr>
+      <w:rPr>
+        <w:rFonts w:ascii="Symbol" w:hAnsi="Symbol" w:hint="default"/>
+      </w:rPr>
+    </w:lvl>
+    <w:lvl w:ilvl="7" w:tplc="D4788B98" w:tentative="1">
+      <w:start w:val="1"/>
+      <w:numFmt w:val="bullet"/>
+      <w:lvlText w:val=""/>
+      <w:lvlJc w:val="left"/>
+      <w:pPr>
+        <w:tabs>
+          <w:tab w:val="num" w:pos="5760"/>
+        </w:tabs>
+        <w:ind w:left="5760" w:hanging="360"/>
+      </w:pPr>
+      <w:rPr>
+        <w:rFonts w:ascii="Symbol" w:hAnsi="Symbol" w:hint="default"/>
+      </w:rPr>
+    </w:lvl>
+    <w:lvl w:ilvl="8" w:tplc="B2804458" w:tentative="1">
+      <w:start w:val="1"/>
+      <w:numFmt w:val="bullet"/>
+      <w:lvlText w:val=""/>
+      <w:lvlJc w:val="left"/>
+      <w:pPr>
+        <w:tabs>
+          <w:tab w:val="num" w:pos="6480"/>
+        </w:tabs>
+        <w:ind w:left="6480" w:hanging="360"/>
+      </w:pPr>
+      <w:rPr>
+        <w:rFonts w:ascii="Symbol" w:hAnsi="Symbol" w:hint="default"/>
+      </w:rPr>
+    </w:lvl>
+  </w:abstractNum>
+  <w:abstractNum w:abstractNumId="20" w15:restartNumberingAfterBreak="0">
     <w:nsid w:val="487B6424"/>
     <w:multiLevelType w:val="hybridMultilevel"/>
     <w:tmpl w:val="14AC619A"/>
@@ -3317,7 +4199,289 @@
       </w:pPr>
     </w:lvl>
   </w:abstractNum>
-  <w:abstractNum w:abstractNumId="15" w15:restartNumberingAfterBreak="0">
+  <w:abstractNum w:abstractNumId="21" w15:restartNumberingAfterBreak="0">
+    <w:nsid w:val="4B193E9D"/>
+    <w:multiLevelType w:val="hybridMultilevel"/>
+    <w:tmpl w:val="998650F0"/>
+    <w:lvl w:ilvl="0" w:tplc="6930F0F6">
+      <w:start w:val="1"/>
+      <w:numFmt w:val="bullet"/>
+      <w:lvlText w:val=""/>
+      <w:lvlPicBulletId w:val="4"/>
+      <w:lvlJc w:val="left"/>
+      <w:pPr>
+        <w:tabs>
+          <w:tab w:val="num" w:pos="720"/>
+        </w:tabs>
+        <w:ind w:left="720" w:hanging="360"/>
+      </w:pPr>
+      <w:rPr>
+        <w:rFonts w:ascii="Symbol" w:hAnsi="Symbol" w:hint="default"/>
+      </w:rPr>
+    </w:lvl>
+    <w:lvl w:ilvl="1" w:tplc="BF0E2FEA" w:tentative="1">
+      <w:start w:val="1"/>
+      <w:numFmt w:val="bullet"/>
+      <w:lvlText w:val=""/>
+      <w:lvlJc w:val="left"/>
+      <w:pPr>
+        <w:tabs>
+          <w:tab w:val="num" w:pos="1440"/>
+        </w:tabs>
+        <w:ind w:left="1440" w:hanging="360"/>
+      </w:pPr>
+      <w:rPr>
+        <w:rFonts w:ascii="Symbol" w:hAnsi="Symbol" w:hint="default"/>
+      </w:rPr>
+    </w:lvl>
+    <w:lvl w:ilvl="2" w:tplc="8B2EC542" w:tentative="1">
+      <w:start w:val="1"/>
+      <w:numFmt w:val="bullet"/>
+      <w:lvlText w:val=""/>
+      <w:lvlJc w:val="left"/>
+      <w:pPr>
+        <w:tabs>
+          <w:tab w:val="num" w:pos="2160"/>
+        </w:tabs>
+        <w:ind w:left="2160" w:hanging="360"/>
+      </w:pPr>
+      <w:rPr>
+        <w:rFonts w:ascii="Symbol" w:hAnsi="Symbol" w:hint="default"/>
+      </w:rPr>
+    </w:lvl>
+    <w:lvl w:ilvl="3" w:tplc="E736989E" w:tentative="1">
+      <w:start w:val="1"/>
+      <w:numFmt w:val="bullet"/>
+      <w:lvlText w:val=""/>
+      <w:lvlJc w:val="left"/>
+      <w:pPr>
+        <w:tabs>
+          <w:tab w:val="num" w:pos="2880"/>
+        </w:tabs>
+        <w:ind w:left="2880" w:hanging="360"/>
+      </w:pPr>
+      <w:rPr>
+        <w:rFonts w:ascii="Symbol" w:hAnsi="Symbol" w:hint="default"/>
+      </w:rPr>
+    </w:lvl>
+    <w:lvl w:ilvl="4" w:tplc="82A68620" w:tentative="1">
+      <w:start w:val="1"/>
+      <w:numFmt w:val="bullet"/>
+      <w:lvlText w:val=""/>
+      <w:lvlJc w:val="left"/>
+      <w:pPr>
+        <w:tabs>
+          <w:tab w:val="num" w:pos="3600"/>
+        </w:tabs>
+        <w:ind w:left="3600" w:hanging="360"/>
+      </w:pPr>
+      <w:rPr>
+        <w:rFonts w:ascii="Symbol" w:hAnsi="Symbol" w:hint="default"/>
+      </w:rPr>
+    </w:lvl>
+    <w:lvl w:ilvl="5" w:tplc="DCD8090E" w:tentative="1">
+      <w:start w:val="1"/>
+      <w:numFmt w:val="bullet"/>
+      <w:lvlText w:val=""/>
+      <w:lvlJc w:val="left"/>
+      <w:pPr>
+        <w:tabs>
+          <w:tab w:val="num" w:pos="4320"/>
+        </w:tabs>
+        <w:ind w:left="4320" w:hanging="360"/>
+      </w:pPr>
+      <w:rPr>
+        <w:rFonts w:ascii="Symbol" w:hAnsi="Symbol" w:hint="default"/>
+      </w:rPr>
+    </w:lvl>
+    <w:lvl w:ilvl="6" w:tplc="A132825A" w:tentative="1">
+      <w:start w:val="1"/>
+      <w:numFmt w:val="bullet"/>
+      <w:lvlText w:val=""/>
+      <w:lvlJc w:val="left"/>
+      <w:pPr>
+        <w:tabs>
+          <w:tab w:val="num" w:pos="5040"/>
+        </w:tabs>
+        <w:ind w:left="5040" w:hanging="360"/>
+      </w:pPr>
+      <w:rPr>
+        <w:rFonts w:ascii="Symbol" w:hAnsi="Symbol" w:hint="default"/>
+      </w:rPr>
+    </w:lvl>
+    <w:lvl w:ilvl="7" w:tplc="3A04FFE0" w:tentative="1">
+      <w:start w:val="1"/>
+      <w:numFmt w:val="bullet"/>
+      <w:lvlText w:val=""/>
+      <w:lvlJc w:val="left"/>
+      <w:pPr>
+        <w:tabs>
+          <w:tab w:val="num" w:pos="5760"/>
+        </w:tabs>
+        <w:ind w:left="5760" w:hanging="360"/>
+      </w:pPr>
+      <w:rPr>
+        <w:rFonts w:ascii="Symbol" w:hAnsi="Symbol" w:hint="default"/>
+      </w:rPr>
+    </w:lvl>
+    <w:lvl w:ilvl="8" w:tplc="FF888AD2" w:tentative="1">
+      <w:start w:val="1"/>
+      <w:numFmt w:val="bullet"/>
+      <w:lvlText w:val=""/>
+      <w:lvlJc w:val="left"/>
+      <w:pPr>
+        <w:tabs>
+          <w:tab w:val="num" w:pos="6480"/>
+        </w:tabs>
+        <w:ind w:left="6480" w:hanging="360"/>
+      </w:pPr>
+      <w:rPr>
+        <w:rFonts w:ascii="Symbol" w:hAnsi="Symbol" w:hint="default"/>
+      </w:rPr>
+    </w:lvl>
+  </w:abstractNum>
+  <w:abstractNum w:abstractNumId="22" w15:restartNumberingAfterBreak="0">
+    <w:nsid w:val="4FB10E0E"/>
+    <w:multiLevelType w:val="hybridMultilevel"/>
+    <w:tmpl w:val="A5B8289C"/>
+    <w:lvl w:ilvl="0" w:tplc="567423DA">
+      <w:start w:val="1"/>
+      <w:numFmt w:val="bullet"/>
+      <w:lvlText w:val=""/>
+      <w:lvlPicBulletId w:val="4"/>
+      <w:lvlJc w:val="left"/>
+      <w:pPr>
+        <w:tabs>
+          <w:tab w:val="num" w:pos="720"/>
+        </w:tabs>
+        <w:ind w:left="720" w:hanging="360"/>
+      </w:pPr>
+      <w:rPr>
+        <w:rFonts w:ascii="Symbol" w:hAnsi="Symbol" w:hint="default"/>
+      </w:rPr>
+    </w:lvl>
+    <w:lvl w:ilvl="1" w:tplc="A782C484" w:tentative="1">
+      <w:start w:val="1"/>
+      <w:numFmt w:val="bullet"/>
+      <w:lvlText w:val=""/>
+      <w:lvlJc w:val="left"/>
+      <w:pPr>
+        <w:tabs>
+          <w:tab w:val="num" w:pos="1440"/>
+        </w:tabs>
+        <w:ind w:left="1440" w:hanging="360"/>
+      </w:pPr>
+      <w:rPr>
+        <w:rFonts w:ascii="Symbol" w:hAnsi="Symbol" w:hint="default"/>
+      </w:rPr>
+    </w:lvl>
+    <w:lvl w:ilvl="2" w:tplc="7F3EE6F8" w:tentative="1">
+      <w:start w:val="1"/>
+      <w:numFmt w:val="bullet"/>
+      <w:lvlText w:val=""/>
+      <w:lvlJc w:val="left"/>
+      <w:pPr>
+        <w:tabs>
+          <w:tab w:val="num" w:pos="2160"/>
+        </w:tabs>
+        <w:ind w:left="2160" w:hanging="360"/>
+      </w:pPr>
+      <w:rPr>
+        <w:rFonts w:ascii="Symbol" w:hAnsi="Symbol" w:hint="default"/>
+      </w:rPr>
+    </w:lvl>
+    <w:lvl w:ilvl="3" w:tplc="4F2CCC02" w:tentative="1">
+      <w:start w:val="1"/>
+      <w:numFmt w:val="bullet"/>
+      <w:lvlText w:val=""/>
+      <w:lvlJc w:val="left"/>
+      <w:pPr>
+        <w:tabs>
+          <w:tab w:val="num" w:pos="2880"/>
+        </w:tabs>
+        <w:ind w:left="2880" w:hanging="360"/>
+      </w:pPr>
+      <w:rPr>
+        <w:rFonts w:ascii="Symbol" w:hAnsi="Symbol" w:hint="default"/>
+      </w:rPr>
+    </w:lvl>
+    <w:lvl w:ilvl="4" w:tplc="E3B4F49C" w:tentative="1">
+      <w:start w:val="1"/>
+      <w:numFmt w:val="bullet"/>
+      <w:lvlText w:val=""/>
+      <w:lvlJc w:val="left"/>
+      <w:pPr>
+        <w:tabs>
+          <w:tab w:val="num" w:pos="3600"/>
+        </w:tabs>
+        <w:ind w:left="3600" w:hanging="360"/>
+      </w:pPr>
+      <w:rPr>
+        <w:rFonts w:ascii="Symbol" w:hAnsi="Symbol" w:hint="default"/>
+      </w:rPr>
+    </w:lvl>
+    <w:lvl w:ilvl="5" w:tplc="A2C85904" w:tentative="1">
+      <w:start w:val="1"/>
+      <w:numFmt w:val="bullet"/>
+      <w:lvlText w:val=""/>
+      <w:lvlJc w:val="left"/>
+      <w:pPr>
+        <w:tabs>
+          <w:tab w:val="num" w:pos="4320"/>
+        </w:tabs>
+        <w:ind w:left="4320" w:hanging="360"/>
+      </w:pPr>
+      <w:rPr>
+        <w:rFonts w:ascii="Symbol" w:hAnsi="Symbol" w:hint="default"/>
+      </w:rPr>
+    </w:lvl>
+    <w:lvl w:ilvl="6" w:tplc="7B66553A" w:tentative="1">
+      <w:start w:val="1"/>
+      <w:numFmt w:val="bullet"/>
+      <w:lvlText w:val=""/>
+      <w:lvlJc w:val="left"/>
+      <w:pPr>
+        <w:tabs>
+          <w:tab w:val="num" w:pos="5040"/>
+        </w:tabs>
+        <w:ind w:left="5040" w:hanging="360"/>
+      </w:pPr>
+      <w:rPr>
+        <w:rFonts w:ascii="Symbol" w:hAnsi="Symbol" w:hint="default"/>
+      </w:rPr>
+    </w:lvl>
+    <w:lvl w:ilvl="7" w:tplc="23D87972" w:tentative="1">
+      <w:start w:val="1"/>
+      <w:numFmt w:val="bullet"/>
+      <w:lvlText w:val=""/>
+      <w:lvlJc w:val="left"/>
+      <w:pPr>
+        <w:tabs>
+          <w:tab w:val="num" w:pos="5760"/>
+        </w:tabs>
+        <w:ind w:left="5760" w:hanging="360"/>
+      </w:pPr>
+      <w:rPr>
+        <w:rFonts w:ascii="Symbol" w:hAnsi="Symbol" w:hint="default"/>
+      </w:rPr>
+    </w:lvl>
+    <w:lvl w:ilvl="8" w:tplc="96F49AF4" w:tentative="1">
+      <w:start w:val="1"/>
+      <w:numFmt w:val="bullet"/>
+      <w:lvlText w:val=""/>
+      <w:lvlJc w:val="left"/>
+      <w:pPr>
+        <w:tabs>
+          <w:tab w:val="num" w:pos="6480"/>
+        </w:tabs>
+        <w:ind w:left="6480" w:hanging="360"/>
+      </w:pPr>
+      <w:rPr>
+        <w:rFonts w:ascii="Symbol" w:hAnsi="Symbol" w:hint="default"/>
+      </w:rPr>
+    </w:lvl>
+  </w:abstractNum>
+  <w:abstractNum w:abstractNumId="23" w15:restartNumberingAfterBreak="0">
     <w:nsid w:val="55375C22"/>
     <w:multiLevelType w:val="hybridMultilevel"/>
     <w:tmpl w:val="8392215A"/>
@@ -3430,7 +4594,7 @@
       </w:rPr>
     </w:lvl>
   </w:abstractNum>
-  <w:abstractNum w:abstractNumId="16" w15:restartNumberingAfterBreak="0">
+  <w:abstractNum w:abstractNumId="24" w15:restartNumberingAfterBreak="0">
     <w:nsid w:val="56CC1A37"/>
     <w:multiLevelType w:val="hybridMultilevel"/>
     <w:tmpl w:val="66EC08D2"/>
@@ -3546,7 +4710,7 @@
       </w:rPr>
     </w:lvl>
   </w:abstractNum>
-  <w:abstractNum w:abstractNumId="17" w15:restartNumberingAfterBreak="0">
+  <w:abstractNum w:abstractNumId="25" w15:restartNumberingAfterBreak="0">
     <w:nsid w:val="584801AB"/>
     <w:multiLevelType w:val="hybridMultilevel"/>
     <w:tmpl w:val="675C957A"/>
@@ -3632,7 +4796,7 @@
       </w:pPr>
     </w:lvl>
   </w:abstractNum>
-  <w:abstractNum w:abstractNumId="18" w15:restartNumberingAfterBreak="0">
+  <w:abstractNum w:abstractNumId="26" w15:restartNumberingAfterBreak="0">
     <w:nsid w:val="58FA43BD"/>
     <w:multiLevelType w:val="hybridMultilevel"/>
     <w:tmpl w:val="BE36B5F6"/>
@@ -3745,7 +4909,7 @@
       </w:rPr>
     </w:lvl>
   </w:abstractNum>
-  <w:abstractNum w:abstractNumId="19" w15:restartNumberingAfterBreak="0">
+  <w:abstractNum w:abstractNumId="27" w15:restartNumberingAfterBreak="0">
     <w:nsid w:val="61357F0A"/>
     <w:multiLevelType w:val="hybridMultilevel"/>
     <w:tmpl w:val="5692B37C"/>
@@ -3859,7 +5023,7 @@
       </w:rPr>
     </w:lvl>
   </w:abstractNum>
-  <w:abstractNum w:abstractNumId="20" w15:restartNumberingAfterBreak="0">
+  <w:abstractNum w:abstractNumId="28" w15:restartNumberingAfterBreak="0">
     <w:nsid w:val="6BBE22F2"/>
     <w:multiLevelType w:val="hybridMultilevel"/>
     <w:tmpl w:val="B0622CD2"/>
@@ -3945,7 +5109,7 @@
       </w:pPr>
     </w:lvl>
   </w:abstractNum>
-  <w:abstractNum w:abstractNumId="21" w15:restartNumberingAfterBreak="0">
+  <w:abstractNum w:abstractNumId="29" w15:restartNumberingAfterBreak="0">
     <w:nsid w:val="75074DBB"/>
     <w:multiLevelType w:val="hybridMultilevel"/>
     <w:tmpl w:val="7B44605A"/>
@@ -4059,76 +5223,100 @@
     </w:lvl>
   </w:abstractNum>
   <w:num w:numId="1">
-    <w:abstractNumId w:val="2"/>
+    <w:abstractNumId w:val="3"/>
   </w:num>
   <w:num w:numId="2">
-    <w:abstractNumId w:val="4"/>
+    <w:abstractNumId w:val="5"/>
   </w:num>
   <w:num w:numId="3">
-    <w:abstractNumId w:val="14"/>
+    <w:abstractNumId w:val="20"/>
   </w:num>
   <w:num w:numId="4">
-    <w:abstractNumId w:val="20"/>
+    <w:abstractNumId w:val="28"/>
   </w:num>
   <w:num w:numId="5">
+    <w:abstractNumId w:val="11"/>
+  </w:num>
+  <w:num w:numId="6">
+    <w:abstractNumId w:val="25"/>
+  </w:num>
+  <w:num w:numId="7">
     <w:abstractNumId w:val="8"/>
   </w:num>
-  <w:num w:numId="6">
+  <w:num w:numId="8">
     <w:abstractNumId w:val="17"/>
   </w:num>
-  <w:num w:numId="7">
-    <w:abstractNumId w:val="6"/>
-  </w:num>
-  <w:num w:numId="8">
-    <w:abstractNumId w:val="13"/>
-  </w:num>
   <w:num w:numId="9">
-    <w:abstractNumId w:val="19"/>
+    <w:abstractNumId w:val="27"/>
   </w:num>
   <w:num w:numId="10">
-    <w:abstractNumId w:val="0"/>
+    <w:abstractNumId w:val="1"/>
   </w:num>
   <w:num w:numId="11">
-    <w:abstractNumId w:val="19"/>
+    <w:abstractNumId w:val="27"/>
     <w:lvlOverride w:ilvl="0">
       <w:startOverride w:val="1"/>
     </w:lvlOverride>
   </w:num>
   <w:num w:numId="12">
+    <w:abstractNumId w:val="24"/>
+  </w:num>
+  <w:num w:numId="13">
+    <w:abstractNumId w:val="9"/>
+  </w:num>
+  <w:num w:numId="14">
     <w:abstractNumId w:val="16"/>
   </w:num>
-  <w:num w:numId="13">
+  <w:num w:numId="15">
+    <w:abstractNumId w:val="2"/>
+  </w:num>
+  <w:num w:numId="16">
+    <w:abstractNumId w:val="26"/>
+  </w:num>
+  <w:num w:numId="17">
+    <w:abstractNumId w:val="4"/>
+  </w:num>
+  <w:num w:numId="18">
+    <w:abstractNumId w:val="29"/>
+  </w:num>
+  <w:num w:numId="19">
+    <w:abstractNumId w:val="13"/>
+  </w:num>
+  <w:num w:numId="20">
     <w:abstractNumId w:val="7"/>
   </w:num>
-  <w:num w:numId="14">
+  <w:num w:numId="21">
+    <w:abstractNumId w:val="23"/>
+  </w:num>
+  <w:num w:numId="22">
+    <w:abstractNumId w:val="14"/>
+  </w:num>
+  <w:num w:numId="23">
+    <w:abstractNumId w:val="15"/>
+  </w:num>
+  <w:num w:numId="24">
     <w:abstractNumId w:val="12"/>
   </w:num>
-  <w:num w:numId="15">
-    <w:abstractNumId w:val="1"/>
+  <w:num w:numId="25">
+    <w:abstractNumId w:val="6"/>
   </w:num>
-  <w:num w:numId="16">
-    <w:abstractNumId w:val="18"/>
+  <w:num w:numId="26">
+    <w:abstractNumId w:val="10"/>
   </w:num>
-  <w:num w:numId="17">
-    <w:abstractNumId w:val="3"/>
+  <w:num w:numId="27">
+    <w:abstractNumId w:val="19"/>
   </w:num>
-  <w:num w:numId="18">
+  <w:num w:numId="28">
+    <w:abstractNumId w:val="0"/>
+  </w:num>
+  <w:num w:numId="29">
     <w:abstractNumId w:val="21"/>
   </w:num>
-  <w:num w:numId="19">
-    <w:abstractNumId w:val="9"/>
+  <w:num w:numId="30">
+    <w:abstractNumId w:val="22"/>
   </w:num>
-  <w:num w:numId="20">
-    <w:abstractNumId w:val="5"/>
-  </w:num>
-  <w:num w:numId="21">
-    <w:abstractNumId w:val="15"/>
-  </w:num>
-  <w:num w:numId="22">
-    <w:abstractNumId w:val="10"/>
-  </w:num>
-  <w:num w:numId="23">
-    <w:abstractNumId w:val="11"/>
+  <w:num w:numId="31">
+    <w:abstractNumId w:val="18"/>
   </w:num>
 </w:numbering>
 </file>
@@ -5472,6 +6660,41 @@
       <w:rFonts w:ascii="Courier New" w:eastAsia="Times New Roman" w:hAnsi="Courier New" w:cs="Courier New"/>
     </w:rPr>
   </w:style>
+  <w:style w:type="paragraph" w:customStyle="1" w:styleId="Component">
+    <w:name w:val="Component"/>
+    <w:basedOn w:val="Normal"/>
+    <w:next w:val="NormalIndent"/>
+    <w:link w:val="ComponentChar"/>
+    <w:qFormat/>
+    <w:rsid w:val="0063073F"/>
+    <w:rPr>
+      <w:b/>
+      <w:color w:val="00B050"/>
+      <w:u w:color="C0504D" w:themeColor="accent2"/>
+    </w:rPr>
+  </w:style>
+  <w:style w:type="paragraph" w:styleId="NormalIndent">
+    <w:name w:val="Normal Indent"/>
+    <w:basedOn w:val="Normal"/>
+    <w:uiPriority w:val="99"/>
+    <w:semiHidden/>
+    <w:unhideWhenUsed/>
+    <w:rsid w:val="002A2350"/>
+    <w:pPr>
+      <w:ind w:left="720"/>
+    </w:pPr>
+  </w:style>
+  <w:style w:type="character" w:customStyle="1" w:styleId="ComponentChar">
+    <w:name w:val="Component Char"/>
+    <w:basedOn w:val="DefaultParagraphFont"/>
+    <w:link w:val="Component"/>
+    <w:rsid w:val="0063073F"/>
+    <w:rPr>
+      <w:b/>
+      <w:color w:val="00B050"/>
+      <w:u w:color="C0504D" w:themeColor="accent2"/>
+    </w:rPr>
+  </w:style>
 </w:styles>
 </file>
 

</xml_diff>